<commit_message>
modifiesReflection Module 6 CT.pdf in My Academics Portfolio\Graphics-and-Visualization-CSC405\Module-6-Critical-Thinking directory
</commit_message>
<xml_diff>
--- a/Graphics-and-Visualization-CSC405/Module-6-Critical-Thinking/Reflection Module 6 CT.docx
+++ b/Graphics-and-Visualization-CSC405/Module-6-Critical-Thinking/Reflection Module 6 CT.docx
@@ -429,8 +429,13 @@
         <w:t xml:space="preserve">of </w:t>
       </w:r>
       <w:r>
-        <w:t>the role of shaders, buffers, and transformations in achieving the final result</w:t>
-      </w:r>
+        <w:t xml:space="preserve">the role of shaders, buffers, and transformations in achieving </w:t>
+      </w:r>
+      <w:proofErr w:type="gramStart"/>
+      <w:r>
+        <w:t>the final result</w:t>
+      </w:r>
+      <w:proofErr w:type="gramEnd"/>
       <w:r>
         <w:t>, and I r</w:t>
       </w:r>
@@ -553,57 +558,42 @@
       <w:r>
         <w:t xml:space="preserve"> experiencing </w:t>
       </w:r>
+      <w:proofErr w:type="gramStart"/>
       <w:r>
         <w:t>the rotation</w:t>
       </w:r>
+      <w:proofErr w:type="gramEnd"/>
       <w:r>
         <w:t>, not the sphere object.</w:t>
       </w:r>
       <w:r>
         <w:t xml:space="preserve"> A video showcasing the program functionality can be found here: </w:t>
       </w:r>
-      <w:r>
-        <w:rPr>
-          <w:rStyle w:val="fnt0"/>
-        </w:rPr>
-        <w:t xml:space="preserve">Interactive </w:t>
-      </w:r>
-      <w:r>
-        <w:rPr>
-          <w:rStyle w:val="fnt0"/>
-        </w:rPr>
-        <w:t xml:space="preserve">Rotating </w:t>
-      </w:r>
-      <w:r>
-        <w:rPr>
-          <w:rStyle w:val="fnt0"/>
-        </w:rPr>
-        <w:t xml:space="preserve">Recursively Approximated </w:t>
-      </w:r>
-      <w:r>
-        <w:rPr>
-          <w:rStyle w:val="fnt0"/>
-        </w:rPr>
-        <w:t xml:space="preserve"> 3D</w:t>
-      </w:r>
-      <w:r>
-        <w:rPr>
-          <w:rStyle w:val="fnt0"/>
-        </w:rPr>
-        <w:t xml:space="preserve"> </w:t>
-      </w:r>
-      <w:r>
-        <w:rPr>
-          <w:rStyle w:val="fnt0"/>
-        </w:rPr>
-        <w:t>Sphere</w:t>
-      </w:r>
-      <w:r>
-        <w:rPr>
-          <w:rStyle w:val="fnt0"/>
-        </w:rPr>
-        <w:t xml:space="preserve"> - WebGL</w:t>
-      </w:r>
+      <w:hyperlink r:id="rId9" w:history="1">
+        <w:r>
+          <w:rPr>
+            <w:rStyle w:val="Hyperlink"/>
+            <w:shd w:val="clear" w:color="auto" w:fill="FFFFFF"/>
+          </w:rPr>
+          <w:t xml:space="preserve">Interactive Rotating Recursively </w:t>
+        </w:r>
+        <w:proofErr w:type="gramStart"/>
+        <w:r>
+          <w:rPr>
+            <w:rStyle w:val="Hyperlink"/>
+            <w:shd w:val="clear" w:color="auto" w:fill="FFFFFF"/>
+          </w:rPr>
+          <w:t>Approximated  3</w:t>
+        </w:r>
+        <w:proofErr w:type="gramEnd"/>
+        <w:r>
+          <w:rPr>
+            <w:rStyle w:val="Hyperlink"/>
+            <w:shd w:val="clear" w:color="auto" w:fill="FFFFFF"/>
+          </w:rPr>
+          <w:t>D Sphere - WebGL</w:t>
+        </w:r>
+      </w:hyperlink>
       <w:r>
         <w:t>.</w:t>
       </w:r>
@@ -882,6 +872,7 @@
         </w:rPr>
         <w:t xml:space="preserve"> </w:t>
       </w:r>
+      <w:proofErr w:type="spellStart"/>
       <w:r>
         <w:rPr>
           <w:rFonts w:ascii="Consolas" w:eastAsia="Times New Roman" w:hAnsi="Consolas"/>
@@ -909,6 +900,7 @@
         </w:rPr>
         <w:t>sin</w:t>
       </w:r>
+      <w:proofErr w:type="spellEnd"/>
       <w:r>
         <w:rPr>
           <w:rFonts w:ascii="Consolas" w:eastAsia="Times New Roman" w:hAnsi="Consolas"/>
@@ -954,6 +946,7 @@
         </w:rPr>
         <w:t xml:space="preserve"> </w:t>
       </w:r>
+      <w:proofErr w:type="spellStart"/>
       <w:r>
         <w:rPr>
           <w:rFonts w:ascii="Consolas" w:eastAsia="Times New Roman" w:hAnsi="Consolas"/>
@@ -981,6 +974,7 @@
         </w:rPr>
         <w:t>cos</w:t>
       </w:r>
+      <w:proofErr w:type="spellEnd"/>
       <w:r>
         <w:rPr>
           <w:rFonts w:ascii="Consolas" w:eastAsia="Times New Roman" w:hAnsi="Consolas"/>
@@ -999,6 +993,7 @@
         </w:rPr>
         <w:t>phi</w:t>
       </w:r>
+      <w:proofErr w:type="gramStart"/>
       <w:r>
         <w:rPr>
           <w:rFonts w:ascii="Consolas" w:eastAsia="Times New Roman" w:hAnsi="Consolas"/>
@@ -1015,7 +1010,17 @@
           <w:sz w:val="18"/>
           <w:szCs w:val="18"/>
         </w:rPr>
-        <w:t>// X-coordinate of the camera position</w:t>
+        <w:t>/</w:t>
+      </w:r>
+      <w:proofErr w:type="gramEnd"/>
+      <w:r>
+        <w:rPr>
+          <w:rFonts w:ascii="Consolas" w:eastAsia="Times New Roman" w:hAnsi="Consolas"/>
+          <w:color w:val="6A9955"/>
+          <w:sz w:val="18"/>
+          <w:szCs w:val="18"/>
+        </w:rPr>
+        <w:t>/ X-coordinate of the camera position</w:t>
       </w:r>
     </w:p>
     <w:p>
@@ -1074,6 +1079,7 @@
         </w:rPr>
         <w:t xml:space="preserve"> </w:t>
       </w:r>
+      <w:proofErr w:type="spellStart"/>
       <w:r>
         <w:rPr>
           <w:rFonts w:ascii="Consolas" w:eastAsia="Times New Roman" w:hAnsi="Consolas"/>
@@ -1101,6 +1107,7 @@
         </w:rPr>
         <w:t>sin</w:t>
       </w:r>
+      <w:proofErr w:type="spellEnd"/>
       <w:r>
         <w:rPr>
           <w:rFonts w:ascii="Consolas" w:eastAsia="Times New Roman" w:hAnsi="Consolas"/>
@@ -1146,6 +1153,7 @@
         </w:rPr>
         <w:t xml:space="preserve"> </w:t>
       </w:r>
+      <w:proofErr w:type="spellStart"/>
       <w:r>
         <w:rPr>
           <w:rFonts w:ascii="Consolas" w:eastAsia="Times New Roman" w:hAnsi="Consolas"/>
@@ -1173,6 +1181,7 @@
         </w:rPr>
         <w:t>sin</w:t>
       </w:r>
+      <w:proofErr w:type="spellEnd"/>
       <w:r>
         <w:rPr>
           <w:rFonts w:ascii="Consolas" w:eastAsia="Times New Roman" w:hAnsi="Consolas"/>
@@ -1191,6 +1200,7 @@
         </w:rPr>
         <w:t>phi</w:t>
       </w:r>
+      <w:proofErr w:type="gramStart"/>
       <w:r>
         <w:rPr>
           <w:rFonts w:ascii="Consolas" w:eastAsia="Times New Roman" w:hAnsi="Consolas"/>
@@ -1207,7 +1217,17 @@
           <w:sz w:val="18"/>
           <w:szCs w:val="18"/>
         </w:rPr>
-        <w:t>// Y-coordinate of the camera position</w:t>
+        <w:t>/</w:t>
+      </w:r>
+      <w:proofErr w:type="gramEnd"/>
+      <w:r>
+        <w:rPr>
+          <w:rFonts w:ascii="Consolas" w:eastAsia="Times New Roman" w:hAnsi="Consolas"/>
+          <w:color w:val="6A9955"/>
+          <w:sz w:val="18"/>
+          <w:szCs w:val="18"/>
+        </w:rPr>
+        <w:t>/ Y-coordinate of the camera position</w:t>
       </w:r>
     </w:p>
     <w:p>
@@ -1266,6 +1286,7 @@
         </w:rPr>
         <w:t xml:space="preserve"> </w:t>
       </w:r>
+      <w:proofErr w:type="spellStart"/>
       <w:r>
         <w:rPr>
           <w:rFonts w:ascii="Consolas" w:eastAsia="Times New Roman" w:hAnsi="Consolas"/>
@@ -1293,6 +1314,7 @@
         </w:rPr>
         <w:t>cos</w:t>
       </w:r>
+      <w:proofErr w:type="spellEnd"/>
       <w:r>
         <w:rPr>
           <w:rFonts w:ascii="Consolas" w:eastAsia="Times New Roman" w:hAnsi="Consolas"/>
@@ -1302,6 +1324,7 @@
         </w:rPr>
         <w:t>(</w:t>
       </w:r>
+      <w:proofErr w:type="gramStart"/>
       <w:r>
         <w:rPr>
           <w:rFonts w:ascii="Consolas" w:eastAsia="Times New Roman" w:hAnsi="Consolas"/>
@@ -1318,7 +1341,17 @@
           <w:sz w:val="18"/>
           <w:szCs w:val="18"/>
         </w:rPr>
-        <w:t xml:space="preserve">)                   </w:t>
+        <w:t xml:space="preserve">)   </w:t>
+      </w:r>
+      <w:proofErr w:type="gramEnd"/>
+      <w:r>
+        <w:rPr>
+          <w:rFonts w:ascii="Consolas" w:eastAsia="Times New Roman" w:hAnsi="Consolas"/>
+          <w:color w:val="CCCCCC"/>
+          <w:sz w:val="18"/>
+          <w:szCs w:val="18"/>
+        </w:rPr>
+        <w:t xml:space="preserve">                </w:t>
       </w:r>
       <w:r>
         <w:rPr>
@@ -1413,6 +1446,7 @@
         </w:rPr>
         <w:t xml:space="preserve"> </w:t>
       </w:r>
+      <w:proofErr w:type="spellStart"/>
       <w:r>
         <w:rPr>
           <w:rFonts w:ascii="Consolas" w:eastAsia="Times New Roman" w:hAnsi="Consolas"/>
@@ -1422,6 +1456,7 @@
         </w:rPr>
         <w:t>viewSize</w:t>
       </w:r>
+      <w:proofErr w:type="spellEnd"/>
       <w:r>
         <w:rPr>
           <w:rFonts w:ascii="Consolas" w:eastAsia="Times New Roman" w:hAnsi="Consolas"/>
@@ -1485,6 +1520,7 @@
         </w:rPr>
         <w:t xml:space="preserve"> </w:t>
       </w:r>
+      <w:proofErr w:type="gramStart"/>
       <w:r>
         <w:rPr>
           <w:rFonts w:ascii="Consolas" w:eastAsia="Times New Roman" w:hAnsi="Consolas"/>
@@ -1503,6 +1539,7 @@
         </w:rPr>
         <w:t>;</w:t>
       </w:r>
+      <w:proofErr w:type="gramEnd"/>
     </w:p>
     <w:p>
       <w:pPr>
@@ -1560,6 +1597,8 @@
         </w:rPr>
         <w:t>-</w:t>
       </w:r>
+      <w:proofErr w:type="spellStart"/>
+      <w:proofErr w:type="gramStart"/>
       <w:r>
         <w:rPr>
           <w:rFonts w:ascii="Consolas" w:eastAsia="Times New Roman" w:hAnsi="Consolas"/>
@@ -1569,6 +1608,7 @@
         </w:rPr>
         <w:t>viewSize</w:t>
       </w:r>
+      <w:proofErr w:type="spellEnd"/>
       <w:r>
         <w:rPr>
           <w:rFonts w:ascii="Consolas" w:eastAsia="Times New Roman" w:hAnsi="Consolas"/>
@@ -1578,6 +1618,7 @@
         </w:rPr>
         <w:t>;</w:t>
       </w:r>
+      <w:proofErr w:type="gramEnd"/>
     </w:p>
     <w:p>
       <w:pPr>
@@ -1626,6 +1667,8 @@
         </w:rPr>
         <w:t xml:space="preserve"> </w:t>
       </w:r>
+      <w:proofErr w:type="spellStart"/>
+      <w:proofErr w:type="gramStart"/>
       <w:r>
         <w:rPr>
           <w:rFonts w:ascii="Consolas" w:eastAsia="Times New Roman" w:hAnsi="Consolas"/>
@@ -1635,6 +1678,7 @@
         </w:rPr>
         <w:t>viewSize</w:t>
       </w:r>
+      <w:proofErr w:type="spellEnd"/>
       <w:r>
         <w:rPr>
           <w:rFonts w:ascii="Consolas" w:eastAsia="Times New Roman" w:hAnsi="Consolas"/>
@@ -1644,6 +1688,7 @@
         </w:rPr>
         <w:t>;</w:t>
       </w:r>
+      <w:proofErr w:type="gramEnd"/>
     </w:p>
     <w:p>
       <w:pPr>
@@ -1701,6 +1746,8 @@
         </w:rPr>
         <w:t>-</w:t>
       </w:r>
+      <w:proofErr w:type="spellStart"/>
+      <w:proofErr w:type="gramStart"/>
       <w:r>
         <w:rPr>
           <w:rFonts w:ascii="Consolas" w:eastAsia="Times New Roman" w:hAnsi="Consolas"/>
@@ -1710,6 +1757,7 @@
         </w:rPr>
         <w:t>viewSize</w:t>
       </w:r>
+      <w:proofErr w:type="spellEnd"/>
       <w:r>
         <w:rPr>
           <w:rFonts w:ascii="Consolas" w:eastAsia="Times New Roman" w:hAnsi="Consolas"/>
@@ -1719,6 +1767,7 @@
         </w:rPr>
         <w:t>;</w:t>
       </w:r>
+      <w:proofErr w:type="gramEnd"/>
     </w:p>
     <w:p>
       <w:pPr>
@@ -1731,6 +1780,7 @@
           <w:szCs w:val="18"/>
         </w:rPr>
       </w:pPr>
+      <w:proofErr w:type="spellStart"/>
       <w:r>
         <w:rPr>
           <w:rFonts w:ascii="Consolas" w:eastAsia="Times New Roman" w:hAnsi="Consolas"/>
@@ -1740,6 +1790,7 @@
         </w:rPr>
         <w:t>top_bound</w:t>
       </w:r>
+      <w:proofErr w:type="spellEnd"/>
       <w:r>
         <w:rPr>
           <w:rFonts w:ascii="Consolas" w:eastAsia="Times New Roman" w:hAnsi="Consolas"/>
@@ -1767,6 +1818,8 @@
         </w:rPr>
         <w:t xml:space="preserve"> </w:t>
       </w:r>
+      <w:proofErr w:type="spellStart"/>
+      <w:proofErr w:type="gramStart"/>
       <w:r>
         <w:rPr>
           <w:rFonts w:ascii="Consolas" w:eastAsia="Times New Roman" w:hAnsi="Consolas"/>
@@ -1776,6 +1829,7 @@
         </w:rPr>
         <w:t>viewSize</w:t>
       </w:r>
+      <w:proofErr w:type="spellEnd"/>
       <w:r>
         <w:rPr>
           <w:rFonts w:ascii="Consolas" w:eastAsia="Times New Roman" w:hAnsi="Consolas"/>
@@ -1785,6 +1839,7 @@
         </w:rPr>
         <w:t>;</w:t>
       </w:r>
+      <w:proofErr w:type="gramEnd"/>
     </w:p>
     <w:p>
       <w:pPr>
@@ -1878,6 +1933,7 @@
         </w:rPr>
         <w:t xml:space="preserve"> </w:t>
       </w:r>
+      <w:proofErr w:type="gramStart"/>
       <w:r>
         <w:rPr>
           <w:rFonts w:ascii="Consolas" w:eastAsia="Times New Roman" w:hAnsi="Consolas"/>
@@ -1903,7 +1959,17 @@
           <w:sz w:val="18"/>
           <w:szCs w:val="18"/>
         </w:rPr>
-        <w:t>// Set near clipping plane based on the radius</w:t>
+        <w:t>/</w:t>
+      </w:r>
+      <w:proofErr w:type="gramEnd"/>
+      <w:r>
+        <w:rPr>
+          <w:rFonts w:ascii="Consolas" w:eastAsia="Times New Roman" w:hAnsi="Consolas"/>
+          <w:color w:val="6A9955"/>
+          <w:sz w:val="18"/>
+          <w:szCs w:val="18"/>
+        </w:rPr>
+        <w:t>/ Set near clipping plane based on the radius</w:t>
       </w:r>
     </w:p>
     <w:p>
@@ -1989,6 +2055,7 @@
         </w:rPr>
         <w:t xml:space="preserve"> </w:t>
       </w:r>
+      <w:proofErr w:type="gramStart"/>
       <w:r>
         <w:rPr>
           <w:rFonts w:ascii="Consolas" w:eastAsia="Times New Roman" w:hAnsi="Consolas"/>
@@ -2007,6 +2074,7 @@
         </w:rPr>
         <w:t xml:space="preserve">;   </w:t>
       </w:r>
+      <w:proofErr w:type="gramEnd"/>
       <w:r>
         <w:rPr>
           <w:rFonts w:ascii="Consolas" w:eastAsia="Times New Roman" w:hAnsi="Consolas"/>
@@ -2061,6 +2129,7 @@
           <w:szCs w:val="18"/>
         </w:rPr>
       </w:pPr>
+      <w:proofErr w:type="spellStart"/>
       <w:r>
         <w:rPr>
           <w:rFonts w:ascii="Consolas" w:eastAsia="Times New Roman" w:hAnsi="Consolas"/>
@@ -2070,6 +2139,7 @@
         </w:rPr>
         <w:t>projectionMatrix</w:t>
       </w:r>
+      <w:proofErr w:type="spellEnd"/>
       <w:r>
         <w:rPr>
           <w:rFonts w:ascii="Consolas" w:eastAsia="Times New Roman" w:hAnsi="Consolas"/>
@@ -2097,6 +2167,7 @@
         </w:rPr>
         <w:t xml:space="preserve"> </w:t>
       </w:r>
+      <w:proofErr w:type="gramStart"/>
       <w:r>
         <w:rPr>
           <w:rFonts w:ascii="Consolas" w:eastAsia="Times New Roman" w:hAnsi="Consolas"/>
@@ -2116,6 +2187,7 @@
         <w:t>(</w:t>
       </w:r>
       <w:bookmarkStart w:id="2" w:name="_Hlk177823641"/>
+      <w:proofErr w:type="gramEnd"/>
       <w:r>
         <w:rPr>
           <w:rFonts w:ascii="Consolas" w:eastAsia="Times New Roman" w:hAnsi="Consolas"/>
@@ -2170,6 +2242,7 @@
         </w:rPr>
         <w:t xml:space="preserve">, </w:t>
       </w:r>
+      <w:proofErr w:type="spellStart"/>
       <w:r>
         <w:rPr>
           <w:rFonts w:ascii="Consolas" w:eastAsia="Times New Roman" w:hAnsi="Consolas"/>
@@ -2179,6 +2252,7 @@
         </w:rPr>
         <w:t>top_bound</w:t>
       </w:r>
+      <w:proofErr w:type="spellEnd"/>
       <w:r>
         <w:rPr>
           <w:rFonts w:ascii="Consolas" w:eastAsia="Times New Roman" w:hAnsi="Consolas"/>
@@ -2284,8 +2358,13 @@
         <w:t>’</w:t>
       </w:r>
       <w:r>
-        <w:t>, top_bound</w:t>
-      </w:r>
+        <w:t xml:space="preserve">, </w:t>
+      </w:r>
+      <w:proofErr w:type="spellStart"/>
+      <w:r>
+        <w:t>top_bound</w:t>
+      </w:r>
+      <w:proofErr w:type="spellEnd"/>
       <w:r>
         <w:t>’</w:t>
       </w:r>
@@ -2349,14 +2428,24 @@
       <w:r>
         <w:t>and ‘</w:t>
       </w:r>
+      <w:proofErr w:type="spellStart"/>
       <w:r>
         <w:t>top_bound</w:t>
       </w:r>
+      <w:proofErr w:type="spellEnd"/>
       <w:r>
         <w:t xml:space="preserve">’ variables are dependent on the </w:t>
       </w:r>
       <w:r>
-        <w:t xml:space="preserve">‘viewSize” </w:t>
+        <w:t>‘</w:t>
+      </w:r>
+      <w:proofErr w:type="spellStart"/>
+      <w:r>
+        <w:t>viewSize</w:t>
+      </w:r>
+      <w:proofErr w:type="spellEnd"/>
+      <w:r>
+        <w:t xml:space="preserve">” </w:t>
       </w:r>
       <w:r>
         <w:t xml:space="preserve">which </w:t>
@@ -2376,9 +2465,11 @@
       <w:r>
         <w:t>‘</w:t>
       </w:r>
+      <w:proofErr w:type="spellStart"/>
       <w:r>
         <w:t>viewSize</w:t>
       </w:r>
+      <w:proofErr w:type="spellEnd"/>
       <w:r>
         <w:t>’</w:t>
       </w:r>
@@ -2430,11 +2521,16 @@
       <w:r>
         <w:t>‘</w:t>
       </w:r>
+      <w:proofErr w:type="gramStart"/>
       <w:r>
         <w:t>radius</w:t>
       </w:r>
       <w:r>
-        <w:t>’ without a size proportion or shape distortion</w:t>
+        <w:t>’</w:t>
+      </w:r>
+      <w:proofErr w:type="gramEnd"/>
+      <w:r>
+        <w:t xml:space="preserve"> without a size proportion or shape distortion</w:t>
       </w:r>
       <w:r>
         <w:t xml:space="preserve"> that is associated with a perspective projection</w:t>
@@ -2580,7 +2676,17 @@
           <w:sz w:val="18"/>
           <w:szCs w:val="18"/>
         </w:rPr>
-        <w:t xml:space="preserve"> (</w:t>
+        <w:t xml:space="preserve"> </w:t>
+      </w:r>
+      <w:proofErr w:type="gramStart"/>
+      <w:r>
+        <w:rPr>
+          <w:rFonts w:ascii="Consolas" w:eastAsia="Times New Roman" w:hAnsi="Consolas"/>
+          <w:color w:val="CCCCCC"/>
+          <w:sz w:val="18"/>
+          <w:szCs w:val="18"/>
+        </w:rPr>
+        <w:t>(</w:t>
       </w:r>
       <w:r>
         <w:rPr>
@@ -2591,6 +2697,7 @@
         </w:rPr>
         <w:t>!</w:t>
       </w:r>
+      <w:proofErr w:type="spellStart"/>
       <w:r>
         <w:rPr>
           <w:rFonts w:ascii="Consolas" w:eastAsia="Times New Roman" w:hAnsi="Consolas"/>
@@ -2600,6 +2707,8 @@
         </w:rPr>
         <w:t>rotationPaused</w:t>
       </w:r>
+      <w:proofErr w:type="spellEnd"/>
+      <w:proofErr w:type="gramEnd"/>
       <w:r>
         <w:rPr>
           <w:rFonts w:ascii="Consolas" w:eastAsia="Times New Roman" w:hAnsi="Consolas"/>
@@ -2675,6 +2784,7 @@
         </w:rPr>
         <w:t>0.01</w:t>
       </w:r>
+      <w:proofErr w:type="gramStart"/>
       <w:r>
         <w:rPr>
           <w:rFonts w:ascii="Consolas" w:eastAsia="Times New Roman" w:hAnsi="Consolas"/>
@@ -2691,7 +2801,17 @@
           <w:sz w:val="18"/>
           <w:szCs w:val="18"/>
         </w:rPr>
-        <w:t xml:space="preserve">// </w:t>
+        <w:t>/</w:t>
+      </w:r>
+      <w:proofErr w:type="gramEnd"/>
+      <w:r>
+        <w:rPr>
+          <w:rFonts w:ascii="Consolas" w:eastAsia="Times New Roman" w:hAnsi="Consolas"/>
+          <w:color w:val="6A9955"/>
+          <w:sz w:val="18"/>
+          <w:szCs w:val="18"/>
+        </w:rPr>
+        <w:t xml:space="preserve">/ </w:t>
       </w:r>
       <w:r>
         <w:rPr>
@@ -2784,7 +2904,27 @@
           <w:sz w:val="18"/>
           <w:szCs w:val="18"/>
         </w:rPr>
-        <w:t>// phi += 0.005;  // Uncomment to enable vertical rotation (phi)</w:t>
+        <w:t>// phi += 0.005</w:t>
+      </w:r>
+      <w:proofErr w:type="gramStart"/>
+      <w:r>
+        <w:rPr>
+          <w:rFonts w:ascii="Consolas" w:eastAsia="Times New Roman" w:hAnsi="Consolas"/>
+          <w:color w:val="6A9955"/>
+          <w:sz w:val="18"/>
+          <w:szCs w:val="18"/>
+        </w:rPr>
+        <w:t>;  /</w:t>
+      </w:r>
+      <w:proofErr w:type="gramEnd"/>
+      <w:r>
+        <w:rPr>
+          <w:rFonts w:ascii="Consolas" w:eastAsia="Times New Roman" w:hAnsi="Consolas"/>
+          <w:color w:val="6A9955"/>
+          <w:sz w:val="18"/>
+          <w:szCs w:val="18"/>
+        </w:rPr>
+        <w:t>/ Uncomment to enable vertical rotation (phi)</w:t>
       </w:r>
       <w:r>
         <w:rPr>
@@ -2832,7 +2972,27 @@
           <w:sz w:val="18"/>
           <w:szCs w:val="18"/>
         </w:rPr>
-        <w:t xml:space="preserve">                                                                                    xz-</w:t>
+        <w:t xml:space="preserve">                                                                                    </w:t>
+      </w:r>
+      <w:proofErr w:type="spellStart"/>
+      <w:r>
+        <w:rPr>
+          <w:rFonts w:ascii="Consolas" w:eastAsia="Times New Roman" w:hAnsi="Consolas"/>
+          <w:color w:val="6A9955"/>
+          <w:sz w:val="18"/>
+          <w:szCs w:val="18"/>
+        </w:rPr>
+        <w:t>xz</w:t>
+      </w:r>
+      <w:proofErr w:type="spellEnd"/>
+      <w:r>
+        <w:rPr>
+          <w:rFonts w:ascii="Consolas" w:eastAsia="Times New Roman" w:hAnsi="Consolas"/>
+          <w:color w:val="6A9955"/>
+          <w:sz w:val="18"/>
+          <w:szCs w:val="18"/>
+        </w:rPr>
+        <w:t>-</w:t>
       </w:r>
       <w:r>
         <w:rPr>
@@ -3062,6 +3222,7 @@
         </w:rPr>
         <w:t xml:space="preserve"> </w:t>
       </w:r>
+      <w:proofErr w:type="spellStart"/>
       <w:r>
         <w:rPr>
           <w:rFonts w:ascii="Consolas" w:eastAsia="Times New Roman" w:hAnsi="Consolas"/>
@@ -3089,6 +3250,7 @@
         </w:rPr>
         <w:t>sin</w:t>
       </w:r>
+      <w:proofErr w:type="spellEnd"/>
       <w:r>
         <w:rPr>
           <w:rFonts w:ascii="Consolas" w:eastAsia="Times New Roman" w:hAnsi="Consolas"/>
@@ -3134,6 +3296,7 @@
         </w:rPr>
         <w:t xml:space="preserve"> </w:t>
       </w:r>
+      <w:proofErr w:type="spellStart"/>
       <w:r>
         <w:rPr>
           <w:rFonts w:ascii="Consolas" w:eastAsia="Times New Roman" w:hAnsi="Consolas"/>
@@ -3161,6 +3324,7 @@
         </w:rPr>
         <w:t>cos</w:t>
       </w:r>
+      <w:proofErr w:type="spellEnd"/>
       <w:r>
         <w:rPr>
           <w:rFonts w:ascii="Consolas" w:eastAsia="Times New Roman" w:hAnsi="Consolas"/>
@@ -3179,6 +3343,7 @@
         </w:rPr>
         <w:t>phi</w:t>
       </w:r>
+      <w:proofErr w:type="gramStart"/>
       <w:r>
         <w:rPr>
           <w:rFonts w:ascii="Consolas" w:eastAsia="Times New Roman" w:hAnsi="Consolas"/>
@@ -3195,7 +3360,17 @@
           <w:sz w:val="18"/>
           <w:szCs w:val="18"/>
         </w:rPr>
-        <w:t>// X-coordinate of the camera position</w:t>
+        <w:t>/</w:t>
+      </w:r>
+      <w:proofErr w:type="gramEnd"/>
+      <w:r>
+        <w:rPr>
+          <w:rFonts w:ascii="Consolas" w:eastAsia="Times New Roman" w:hAnsi="Consolas"/>
+          <w:color w:val="6A9955"/>
+          <w:sz w:val="18"/>
+          <w:szCs w:val="18"/>
+        </w:rPr>
+        <w:t>/ X-coordinate of the camera position</w:t>
       </w:r>
     </w:p>
     <w:p>
@@ -3254,6 +3429,7 @@
         </w:rPr>
         <w:t xml:space="preserve"> </w:t>
       </w:r>
+      <w:proofErr w:type="spellStart"/>
       <w:r>
         <w:rPr>
           <w:rFonts w:ascii="Consolas" w:eastAsia="Times New Roman" w:hAnsi="Consolas"/>
@@ -3281,6 +3457,7 @@
         </w:rPr>
         <w:t>sin</w:t>
       </w:r>
+      <w:proofErr w:type="spellEnd"/>
       <w:r>
         <w:rPr>
           <w:rFonts w:ascii="Consolas" w:eastAsia="Times New Roman" w:hAnsi="Consolas"/>
@@ -3326,6 +3503,7 @@
         </w:rPr>
         <w:t xml:space="preserve"> </w:t>
       </w:r>
+      <w:proofErr w:type="spellStart"/>
       <w:r>
         <w:rPr>
           <w:rFonts w:ascii="Consolas" w:eastAsia="Times New Roman" w:hAnsi="Consolas"/>
@@ -3353,6 +3531,7 @@
         </w:rPr>
         <w:t>sin</w:t>
       </w:r>
+      <w:proofErr w:type="spellEnd"/>
       <w:r>
         <w:rPr>
           <w:rFonts w:ascii="Consolas" w:eastAsia="Times New Roman" w:hAnsi="Consolas"/>
@@ -3371,6 +3550,7 @@
         </w:rPr>
         <w:t>phi</w:t>
       </w:r>
+      <w:proofErr w:type="gramStart"/>
       <w:r>
         <w:rPr>
           <w:rFonts w:ascii="Consolas" w:eastAsia="Times New Roman" w:hAnsi="Consolas"/>
@@ -3387,7 +3567,17 @@
           <w:sz w:val="18"/>
           <w:szCs w:val="18"/>
         </w:rPr>
-        <w:t>// Y-coordinate of the camera position</w:t>
+        <w:t>/</w:t>
+      </w:r>
+      <w:proofErr w:type="gramEnd"/>
+      <w:r>
+        <w:rPr>
+          <w:rFonts w:ascii="Consolas" w:eastAsia="Times New Roman" w:hAnsi="Consolas"/>
+          <w:color w:val="6A9955"/>
+          <w:sz w:val="18"/>
+          <w:szCs w:val="18"/>
+        </w:rPr>
+        <w:t>/ Y-coordinate of the camera position</w:t>
       </w:r>
     </w:p>
     <w:p>
@@ -3446,6 +3636,7 @@
         </w:rPr>
         <w:t xml:space="preserve"> </w:t>
       </w:r>
+      <w:proofErr w:type="spellStart"/>
       <w:r>
         <w:rPr>
           <w:rFonts w:ascii="Consolas" w:eastAsia="Times New Roman" w:hAnsi="Consolas"/>
@@ -3473,6 +3664,7 @@
         </w:rPr>
         <w:t>cos</w:t>
       </w:r>
+      <w:proofErr w:type="spellEnd"/>
       <w:r>
         <w:rPr>
           <w:rFonts w:ascii="Consolas" w:eastAsia="Times New Roman" w:hAnsi="Consolas"/>
@@ -3482,6 +3674,7 @@
         </w:rPr>
         <w:t>(</w:t>
       </w:r>
+      <w:proofErr w:type="gramStart"/>
       <w:r>
         <w:rPr>
           <w:rFonts w:ascii="Consolas" w:eastAsia="Times New Roman" w:hAnsi="Consolas"/>
@@ -3498,7 +3691,17 @@
           <w:sz w:val="18"/>
           <w:szCs w:val="18"/>
         </w:rPr>
-        <w:t xml:space="preserve">)                   </w:t>
+        <w:t xml:space="preserve">)   </w:t>
+      </w:r>
+      <w:proofErr w:type="gramEnd"/>
+      <w:r>
+        <w:rPr>
+          <w:rFonts w:ascii="Consolas" w:eastAsia="Times New Roman" w:hAnsi="Consolas"/>
+          <w:color w:val="CCCCCC"/>
+          <w:sz w:val="18"/>
+          <w:szCs w:val="18"/>
+        </w:rPr>
+        <w:t xml:space="preserve">                </w:t>
       </w:r>
       <w:r>
         <w:rPr>
@@ -3596,6 +3799,7 @@
           <w:szCs w:val="18"/>
         </w:rPr>
       </w:pPr>
+      <w:proofErr w:type="spellStart"/>
       <w:r>
         <w:rPr>
           <w:rFonts w:ascii="Consolas" w:eastAsia="Times New Roman" w:hAnsi="Consolas"/>
@@ -3605,6 +3809,7 @@
         </w:rPr>
         <w:t>modelViewMatrix</w:t>
       </w:r>
+      <w:proofErr w:type="spellEnd"/>
       <w:r>
         <w:rPr>
           <w:rFonts w:ascii="Consolas" w:eastAsia="Times New Roman" w:hAnsi="Consolas"/>
@@ -3632,6 +3837,8 @@
         </w:rPr>
         <w:t xml:space="preserve"> </w:t>
       </w:r>
+      <w:proofErr w:type="spellStart"/>
+      <w:proofErr w:type="gramStart"/>
       <w:r>
         <w:rPr>
           <w:rFonts w:ascii="Consolas" w:eastAsia="Times New Roman" w:hAnsi="Consolas"/>
@@ -3641,6 +3848,7 @@
         </w:rPr>
         <w:t>lookAt</w:t>
       </w:r>
+      <w:proofErr w:type="spellEnd"/>
       <w:r>
         <w:rPr>
           <w:rFonts w:ascii="Consolas" w:eastAsia="Times New Roman" w:hAnsi="Consolas"/>
@@ -3650,6 +3858,7 @@
         </w:rPr>
         <w:t>(</w:t>
       </w:r>
+      <w:proofErr w:type="gramEnd"/>
       <w:r>
         <w:rPr>
           <w:rFonts w:ascii="Consolas" w:eastAsia="Times New Roman" w:hAnsi="Consolas"/>
@@ -3735,7 +3944,27 @@
           <w:sz w:val="18"/>
           <w:szCs w:val="18"/>
         </w:rPr>
-        <w:t>// Compute the normal matrix for transforming normals, which is the transpose of the inverse of the model-view matrix</w:t>
+        <w:t xml:space="preserve">// Compute the normal matrix for transforming </w:t>
+      </w:r>
+      <w:proofErr w:type="spellStart"/>
+      <w:r>
+        <w:rPr>
+          <w:rFonts w:ascii="Consolas" w:eastAsia="Times New Roman" w:hAnsi="Consolas"/>
+          <w:color w:val="6A9955"/>
+          <w:sz w:val="18"/>
+          <w:szCs w:val="18"/>
+        </w:rPr>
+        <w:t>normals</w:t>
+      </w:r>
+      <w:proofErr w:type="spellEnd"/>
+      <w:r>
+        <w:rPr>
+          <w:rFonts w:ascii="Consolas" w:eastAsia="Times New Roman" w:hAnsi="Consolas"/>
+          <w:color w:val="6A9955"/>
+          <w:sz w:val="18"/>
+          <w:szCs w:val="18"/>
+        </w:rPr>
+        <w:t>, which is the transpose of the inverse of the model-view matrix</w:t>
       </w:r>
     </w:p>
     <w:p>
@@ -3749,6 +3978,7 @@
           <w:szCs w:val="18"/>
         </w:rPr>
       </w:pPr>
+      <w:proofErr w:type="spellStart"/>
       <w:r>
         <w:rPr>
           <w:rFonts w:ascii="Consolas" w:eastAsia="Times New Roman" w:hAnsi="Consolas"/>
@@ -3758,6 +3988,7 @@
         </w:rPr>
         <w:t>nMatrix</w:t>
       </w:r>
+      <w:proofErr w:type="spellEnd"/>
       <w:r>
         <w:rPr>
           <w:rFonts w:ascii="Consolas" w:eastAsia="Times New Roman" w:hAnsi="Consolas"/>
@@ -3785,6 +4016,8 @@
         </w:rPr>
         <w:t xml:space="preserve"> </w:t>
       </w:r>
+      <w:proofErr w:type="spellStart"/>
+      <w:proofErr w:type="gramStart"/>
       <w:r>
         <w:rPr>
           <w:rFonts w:ascii="Consolas" w:eastAsia="Times New Roman" w:hAnsi="Consolas"/>
@@ -3794,6 +4027,7 @@
         </w:rPr>
         <w:t>normalMatrix</w:t>
       </w:r>
+      <w:proofErr w:type="spellEnd"/>
       <w:r>
         <w:rPr>
           <w:rFonts w:ascii="Consolas" w:eastAsia="Times New Roman" w:hAnsi="Consolas"/>
@@ -3803,6 +4037,8 @@
         </w:rPr>
         <w:t>(</w:t>
       </w:r>
+      <w:proofErr w:type="spellStart"/>
+      <w:proofErr w:type="gramEnd"/>
       <w:r>
         <w:rPr>
           <w:rFonts w:ascii="Consolas" w:eastAsia="Times New Roman" w:hAnsi="Consolas"/>
@@ -3812,6 +4048,7 @@
         </w:rPr>
         <w:t>modelViewMatrix</w:t>
       </w:r>
+      <w:proofErr w:type="spellEnd"/>
       <w:r>
         <w:rPr>
           <w:rFonts w:ascii="Consolas" w:eastAsia="Times New Roman" w:hAnsi="Consolas"/>
@@ -3884,6 +4121,7 @@
           <w:szCs w:val="18"/>
         </w:rPr>
       </w:pPr>
+      <w:proofErr w:type="gramStart"/>
       <w:r>
         <w:rPr>
           <w:rFonts w:ascii="Consolas" w:eastAsia="Times New Roman" w:hAnsi="Consolas"/>
@@ -3909,7 +4147,17 @@
           <w:sz w:val="18"/>
           <w:szCs w:val="18"/>
         </w:rPr>
-        <w:t>uniformMatrix4fv</w:t>
+        <w:t>uniformMatrix</w:t>
+      </w:r>
+      <w:proofErr w:type="gramEnd"/>
+      <w:r>
+        <w:rPr>
+          <w:rFonts w:ascii="Consolas" w:eastAsia="Times New Roman" w:hAnsi="Consolas"/>
+          <w:color w:val="DCDCAA"/>
+          <w:sz w:val="18"/>
+          <w:szCs w:val="18"/>
+        </w:rPr>
+        <w:t>4fv</w:t>
       </w:r>
       <w:r>
         <w:rPr>
@@ -3920,6 +4168,7 @@
         </w:rPr>
         <w:t>(</w:t>
       </w:r>
+      <w:proofErr w:type="spellStart"/>
       <w:r>
         <w:rPr>
           <w:rFonts w:ascii="Consolas" w:eastAsia="Times New Roman" w:hAnsi="Consolas"/>
@@ -3929,6 +4178,7 @@
         </w:rPr>
         <w:t>modelViewMatrixLoc</w:t>
       </w:r>
+      <w:proofErr w:type="spellEnd"/>
       <w:r>
         <w:rPr>
           <w:rFonts w:ascii="Consolas" w:eastAsia="Times New Roman" w:hAnsi="Consolas"/>
@@ -3974,6 +4224,7 @@
         </w:rPr>
         <w:t>(</w:t>
       </w:r>
+      <w:proofErr w:type="spellStart"/>
       <w:r>
         <w:rPr>
           <w:rFonts w:ascii="Consolas" w:eastAsia="Times New Roman" w:hAnsi="Consolas"/>
@@ -3983,6 +4234,7 @@
         </w:rPr>
         <w:t>modelViewMatrix</w:t>
       </w:r>
+      <w:proofErr w:type="spellEnd"/>
       <w:r>
         <w:rPr>
           <w:rFonts w:ascii="Consolas" w:eastAsia="Times New Roman" w:hAnsi="Consolas"/>
@@ -4004,6 +4256,7 @@
           <w:szCs w:val="18"/>
         </w:rPr>
       </w:pPr>
+      <w:proofErr w:type="gramStart"/>
       <w:r>
         <w:rPr>
           <w:rFonts w:ascii="Consolas" w:eastAsia="Times New Roman" w:hAnsi="Consolas"/>
@@ -4029,7 +4282,17 @@
           <w:sz w:val="18"/>
           <w:szCs w:val="18"/>
         </w:rPr>
-        <w:t>uniformMatrix3fv</w:t>
+        <w:t>uniformMatrix</w:t>
+      </w:r>
+      <w:proofErr w:type="gramEnd"/>
+      <w:r>
+        <w:rPr>
+          <w:rFonts w:ascii="Consolas" w:eastAsia="Times New Roman" w:hAnsi="Consolas"/>
+          <w:color w:val="DCDCAA"/>
+          <w:sz w:val="18"/>
+          <w:szCs w:val="18"/>
+        </w:rPr>
+        <w:t>3fv</w:t>
       </w:r>
       <w:r>
         <w:rPr>
@@ -4040,6 +4303,7 @@
         </w:rPr>
         <w:t>(</w:t>
       </w:r>
+      <w:proofErr w:type="spellStart"/>
       <w:r>
         <w:rPr>
           <w:rFonts w:ascii="Consolas" w:eastAsia="Times New Roman" w:hAnsi="Consolas"/>
@@ -4049,6 +4313,7 @@
         </w:rPr>
         <w:t>nMatrixLoc</w:t>
       </w:r>
+      <w:proofErr w:type="spellEnd"/>
       <w:r>
         <w:rPr>
           <w:rFonts w:ascii="Consolas" w:eastAsia="Times New Roman" w:hAnsi="Consolas"/>
@@ -4094,6 +4359,7 @@
         </w:rPr>
         <w:t>(</w:t>
       </w:r>
+      <w:proofErr w:type="spellStart"/>
       <w:r>
         <w:rPr>
           <w:rFonts w:ascii="Consolas" w:eastAsia="Times New Roman" w:hAnsi="Consolas"/>
@@ -4103,6 +4369,7 @@
         </w:rPr>
         <w:t>nMatrix</w:t>
       </w:r>
+      <w:proofErr w:type="spellEnd"/>
       <w:r>
         <w:rPr>
           <w:rFonts w:ascii="Consolas" w:eastAsia="Times New Roman" w:hAnsi="Consolas"/>
@@ -4144,11 +4411,29 @@
         <w:t>theta</w:t>
       </w:r>
       <w:r>
-        <w:t xml:space="preserve"> controls the rotation around the y-axis and the phy angle the rotation around the xz-plane if uncommented. If the ‘</w:t>
-      </w:r>
+        <w:t xml:space="preserve"> controls the rotation around the y-axis and the </w:t>
+      </w:r>
+      <w:proofErr w:type="spellStart"/>
+      <w:r>
+        <w:t>phy</w:t>
+      </w:r>
+      <w:proofErr w:type="spellEnd"/>
+      <w:r>
+        <w:t xml:space="preserve"> angle the rotation around the </w:t>
+      </w:r>
+      <w:proofErr w:type="spellStart"/>
+      <w:r>
+        <w:t>xz</w:t>
+      </w:r>
+      <w:proofErr w:type="spellEnd"/>
+      <w:r>
+        <w:t>-plane if uncommented. If the ‘</w:t>
+      </w:r>
+      <w:proofErr w:type="spellStart"/>
       <w:r>
         <w:t>rotationPaused</w:t>
       </w:r>
+      <w:proofErr w:type="spellEnd"/>
       <w:r>
         <w:t xml:space="preserve">’ is true, it will pause the sphere rotation; this part of the program functionality where the user can stop or resume the rotation of the sphere. </w:t>
       </w:r>
@@ -4379,6 +4664,7 @@
         </w:rPr>
         <w:t xml:space="preserve"> </w:t>
       </w:r>
+      <w:proofErr w:type="spellStart"/>
       <w:r>
         <w:rPr>
           <w:rFonts w:ascii="Consolas" w:eastAsia="Times New Roman" w:hAnsi="Consolas"/>
@@ -4406,6 +4692,7 @@
         </w:rPr>
         <w:t>sin</w:t>
       </w:r>
+      <w:proofErr w:type="spellEnd"/>
       <w:r>
         <w:rPr>
           <w:rFonts w:ascii="Consolas" w:eastAsia="Times New Roman" w:hAnsi="Consolas"/>
@@ -4451,6 +4738,7 @@
         </w:rPr>
         <w:t xml:space="preserve"> </w:t>
       </w:r>
+      <w:proofErr w:type="spellStart"/>
       <w:r>
         <w:rPr>
           <w:rFonts w:ascii="Consolas" w:eastAsia="Times New Roman" w:hAnsi="Consolas"/>
@@ -4478,6 +4766,7 @@
         </w:rPr>
         <w:t>cos</w:t>
       </w:r>
+      <w:proofErr w:type="spellEnd"/>
       <w:r>
         <w:rPr>
           <w:rFonts w:ascii="Consolas" w:eastAsia="Times New Roman" w:hAnsi="Consolas"/>
@@ -4496,6 +4785,7 @@
         </w:rPr>
         <w:t>phi</w:t>
       </w:r>
+      <w:proofErr w:type="gramStart"/>
       <w:r>
         <w:rPr>
           <w:rFonts w:ascii="Consolas" w:eastAsia="Times New Roman" w:hAnsi="Consolas"/>
@@ -4512,7 +4802,17 @@
           <w:sz w:val="18"/>
           <w:szCs w:val="18"/>
         </w:rPr>
-        <w:t>// X-coordinate of the camera position</w:t>
+        <w:t>/</w:t>
+      </w:r>
+      <w:proofErr w:type="gramEnd"/>
+      <w:r>
+        <w:rPr>
+          <w:rFonts w:ascii="Consolas" w:eastAsia="Times New Roman" w:hAnsi="Consolas"/>
+          <w:color w:val="6A9955"/>
+          <w:sz w:val="18"/>
+          <w:szCs w:val="18"/>
+        </w:rPr>
+        <w:t>/ X-coordinate of the camera position</w:t>
       </w:r>
     </w:p>
     <w:p>
@@ -4571,6 +4871,7 @@
         </w:rPr>
         <w:t xml:space="preserve"> </w:t>
       </w:r>
+      <w:proofErr w:type="spellStart"/>
       <w:r>
         <w:rPr>
           <w:rFonts w:ascii="Consolas" w:eastAsia="Times New Roman" w:hAnsi="Consolas"/>
@@ -4598,6 +4899,7 @@
         </w:rPr>
         <w:t>sin</w:t>
       </w:r>
+      <w:proofErr w:type="spellEnd"/>
       <w:r>
         <w:rPr>
           <w:rFonts w:ascii="Consolas" w:eastAsia="Times New Roman" w:hAnsi="Consolas"/>
@@ -4643,6 +4945,7 @@
         </w:rPr>
         <w:t xml:space="preserve"> </w:t>
       </w:r>
+      <w:proofErr w:type="spellStart"/>
       <w:r>
         <w:rPr>
           <w:rFonts w:ascii="Consolas" w:eastAsia="Times New Roman" w:hAnsi="Consolas"/>
@@ -4670,6 +4973,7 @@
         </w:rPr>
         <w:t>sin</w:t>
       </w:r>
+      <w:proofErr w:type="spellEnd"/>
       <w:r>
         <w:rPr>
           <w:rFonts w:ascii="Consolas" w:eastAsia="Times New Roman" w:hAnsi="Consolas"/>
@@ -4688,6 +4992,7 @@
         </w:rPr>
         <w:t>phi</w:t>
       </w:r>
+      <w:proofErr w:type="gramStart"/>
       <w:r>
         <w:rPr>
           <w:rFonts w:ascii="Consolas" w:eastAsia="Times New Roman" w:hAnsi="Consolas"/>
@@ -4704,7 +5009,17 @@
           <w:sz w:val="18"/>
           <w:szCs w:val="18"/>
         </w:rPr>
-        <w:t>// Y-coordinate of the camera position</w:t>
+        <w:t>/</w:t>
+      </w:r>
+      <w:proofErr w:type="gramEnd"/>
+      <w:r>
+        <w:rPr>
+          <w:rFonts w:ascii="Consolas" w:eastAsia="Times New Roman" w:hAnsi="Consolas"/>
+          <w:color w:val="6A9955"/>
+          <w:sz w:val="18"/>
+          <w:szCs w:val="18"/>
+        </w:rPr>
+        <w:t>/ Y-coordinate of the camera position</w:t>
       </w:r>
     </w:p>
     <w:p>
@@ -4763,6 +5078,7 @@
         </w:rPr>
         <w:t xml:space="preserve"> </w:t>
       </w:r>
+      <w:proofErr w:type="spellStart"/>
       <w:r>
         <w:rPr>
           <w:rFonts w:ascii="Consolas" w:eastAsia="Times New Roman" w:hAnsi="Consolas"/>
@@ -4790,6 +5106,7 @@
         </w:rPr>
         <w:t>cos</w:t>
       </w:r>
+      <w:proofErr w:type="spellEnd"/>
       <w:r>
         <w:rPr>
           <w:rFonts w:ascii="Consolas" w:eastAsia="Times New Roman" w:hAnsi="Consolas"/>
@@ -4799,6 +5116,7 @@
         </w:rPr>
         <w:t>(</w:t>
       </w:r>
+      <w:proofErr w:type="gramStart"/>
       <w:r>
         <w:rPr>
           <w:rFonts w:ascii="Consolas" w:eastAsia="Times New Roman" w:hAnsi="Consolas"/>
@@ -4815,7 +5133,17 @@
           <w:sz w:val="18"/>
           <w:szCs w:val="18"/>
         </w:rPr>
-        <w:t xml:space="preserve">)                   </w:t>
+        <w:t xml:space="preserve">)   </w:t>
+      </w:r>
+      <w:proofErr w:type="gramEnd"/>
+      <w:r>
+        <w:rPr>
+          <w:rFonts w:ascii="Consolas" w:eastAsia="Times New Roman" w:hAnsi="Consolas"/>
+          <w:color w:val="CCCCCC"/>
+          <w:sz w:val="18"/>
+          <w:szCs w:val="18"/>
+        </w:rPr>
+        <w:t xml:space="preserve">                </w:t>
       </w:r>
       <w:r>
         <w:rPr>
@@ -4913,6 +5241,7 @@
           <w:szCs w:val="18"/>
         </w:rPr>
       </w:pPr>
+      <w:proofErr w:type="spellStart"/>
       <w:r>
         <w:rPr>
           <w:rFonts w:ascii="Consolas" w:eastAsia="Times New Roman" w:hAnsi="Consolas"/>
@@ -4922,6 +5251,7 @@
         </w:rPr>
         <w:t>modelViewMatrix</w:t>
       </w:r>
+      <w:proofErr w:type="spellEnd"/>
       <w:r>
         <w:rPr>
           <w:rFonts w:ascii="Consolas" w:eastAsia="Times New Roman" w:hAnsi="Consolas"/>
@@ -4949,6 +5279,8 @@
         </w:rPr>
         <w:t xml:space="preserve"> </w:t>
       </w:r>
+      <w:proofErr w:type="spellStart"/>
+      <w:proofErr w:type="gramStart"/>
       <w:r>
         <w:rPr>
           <w:rFonts w:ascii="Consolas" w:eastAsia="Times New Roman" w:hAnsi="Consolas"/>
@@ -4958,6 +5290,7 @@
         </w:rPr>
         <w:t>lookAt</w:t>
       </w:r>
+      <w:proofErr w:type="spellEnd"/>
       <w:r>
         <w:rPr>
           <w:rFonts w:ascii="Consolas" w:eastAsia="Times New Roman" w:hAnsi="Consolas"/>
@@ -4967,6 +5300,7 @@
         </w:rPr>
         <w:t>(</w:t>
       </w:r>
+      <w:proofErr w:type="gramEnd"/>
       <w:r>
         <w:rPr>
           <w:rFonts w:ascii="Consolas" w:eastAsia="Times New Roman" w:hAnsi="Consolas"/>
@@ -5225,6 +5559,7 @@
         </w:rPr>
         <w:t xml:space="preserve">        </w:t>
       </w:r>
+      <w:proofErr w:type="gramStart"/>
       <w:r>
         <w:rPr>
           <w:rFonts w:ascii="Consolas" w:eastAsia="Times New Roman" w:hAnsi="Consolas"/>
@@ -5232,7 +5567,17 @@
           <w:sz w:val="18"/>
           <w:szCs w:val="18"/>
         </w:rPr>
-        <w:t>&lt;!-- Camera and light --&gt;</w:t>
+        <w:t>&lt;!--</w:t>
+      </w:r>
+      <w:proofErr w:type="gramEnd"/>
+      <w:r>
+        <w:rPr>
+          <w:rFonts w:ascii="Consolas" w:eastAsia="Times New Roman" w:hAnsi="Consolas"/>
+          <w:color w:val="6A9955"/>
+          <w:sz w:val="18"/>
+          <w:szCs w:val="18"/>
+        </w:rPr>
+        <w:t xml:space="preserve"> Camera and light --&gt;</w:t>
       </w:r>
     </w:p>
     <w:p>
@@ -5391,7 +5736,27 @@
           <w:sz w:val="18"/>
           <w:szCs w:val="18"/>
         </w:rPr>
-        <w:t>"radiusSlider"</w:t>
+        <w:t>"</w:t>
+      </w:r>
+      <w:proofErr w:type="spellStart"/>
+      <w:r>
+        <w:rPr>
+          <w:rFonts w:ascii="Consolas" w:eastAsia="Times New Roman" w:hAnsi="Consolas"/>
+          <w:color w:val="CE9178"/>
+          <w:sz w:val="18"/>
+          <w:szCs w:val="18"/>
+        </w:rPr>
+        <w:t>radiusSlider</w:t>
+      </w:r>
+      <w:proofErr w:type="spellEnd"/>
+      <w:r>
+        <w:rPr>
+          <w:rFonts w:ascii="Consolas" w:eastAsia="Times New Roman" w:hAnsi="Consolas"/>
+          <w:color w:val="CE9178"/>
+          <w:sz w:val="18"/>
+          <w:szCs w:val="18"/>
+        </w:rPr>
+        <w:t>"</w:t>
       </w:r>
       <w:r>
         <w:rPr>
@@ -5447,6 +5812,7 @@
         </w:rPr>
         <w:t xml:space="preserve"> </w:t>
       </w:r>
+      <w:proofErr w:type="gramStart"/>
       <w:r>
         <w:rPr>
           <w:rFonts w:ascii="Consolas" w:eastAsia="Times New Roman" w:hAnsi="Consolas"/>
@@ -5454,7 +5820,17 @@
           <w:sz w:val="18"/>
           <w:szCs w:val="18"/>
         </w:rPr>
-        <w:t>&lt;!-- Camera and light distance from the</w:t>
+        <w:t>&lt;!--</w:t>
+      </w:r>
+      <w:proofErr w:type="gramEnd"/>
+      <w:r>
+        <w:rPr>
+          <w:rFonts w:ascii="Consolas" w:eastAsia="Times New Roman" w:hAnsi="Consolas"/>
+          <w:color w:val="6A9955"/>
+          <w:sz w:val="18"/>
+          <w:szCs w:val="18"/>
+        </w:rPr>
+        <w:t xml:space="preserve"> Camera and light distance from the</w:t>
       </w:r>
     </w:p>
     <w:p>
@@ -5595,7 +5971,27 @@
           <w:sz w:val="18"/>
           <w:szCs w:val="18"/>
         </w:rPr>
-        <w:t>"radiusSlider"</w:t>
+        <w:t>"</w:t>
+      </w:r>
+      <w:proofErr w:type="spellStart"/>
+      <w:r>
+        <w:rPr>
+          <w:rFonts w:ascii="Consolas" w:eastAsia="Times New Roman" w:hAnsi="Consolas"/>
+          <w:color w:val="CE9178"/>
+          <w:sz w:val="18"/>
+          <w:szCs w:val="18"/>
+        </w:rPr>
+        <w:t>radiusSlider</w:t>
+      </w:r>
+      <w:proofErr w:type="spellEnd"/>
+      <w:r>
+        <w:rPr>
+          <w:rFonts w:ascii="Consolas" w:eastAsia="Times New Roman" w:hAnsi="Consolas"/>
+          <w:color w:val="CE9178"/>
+          <w:sz w:val="18"/>
+          <w:szCs w:val="18"/>
+        </w:rPr>
+        <w:t>"</w:t>
       </w:r>
       <w:r>
         <w:rPr>
@@ -5891,6 +6287,7 @@
         </w:rPr>
         <w:t xml:space="preserve"> </w:t>
       </w:r>
+      <w:proofErr w:type="gramStart"/>
       <w:r>
         <w:rPr>
           <w:rFonts w:ascii="Consolas" w:eastAsia="Times New Roman" w:hAnsi="Consolas"/>
@@ -5898,7 +6295,17 @@
           <w:sz w:val="18"/>
           <w:szCs w:val="18"/>
         </w:rPr>
-        <w:t>&lt;!-- camera along the y-axis --&gt;</w:t>
+        <w:t>&lt;!--</w:t>
+      </w:r>
+      <w:proofErr w:type="gramEnd"/>
+      <w:r>
+        <w:rPr>
+          <w:rFonts w:ascii="Consolas" w:eastAsia="Times New Roman" w:hAnsi="Consolas"/>
+          <w:color w:val="6A9955"/>
+          <w:sz w:val="18"/>
+          <w:szCs w:val="18"/>
+        </w:rPr>
+        <w:t xml:space="preserve"> camera along the y-axis --&gt;</w:t>
       </w:r>
     </w:p>
     <w:p>
@@ -5973,7 +6380,27 @@
           <w:sz w:val="18"/>
           <w:szCs w:val="18"/>
         </w:rPr>
-        <w:t>"thetaSlider"</w:t>
+        <w:t>"</w:t>
+      </w:r>
+      <w:proofErr w:type="spellStart"/>
+      <w:r>
+        <w:rPr>
+          <w:rFonts w:ascii="Consolas" w:eastAsia="Times New Roman" w:hAnsi="Consolas"/>
+          <w:color w:val="CE9178"/>
+          <w:sz w:val="18"/>
+          <w:szCs w:val="18"/>
+        </w:rPr>
+        <w:t>thetaSlider</w:t>
+      </w:r>
+      <w:proofErr w:type="spellEnd"/>
+      <w:r>
+        <w:rPr>
+          <w:rFonts w:ascii="Consolas" w:eastAsia="Times New Roman" w:hAnsi="Consolas"/>
+          <w:color w:val="CE9178"/>
+          <w:sz w:val="18"/>
+          <w:szCs w:val="18"/>
+        </w:rPr>
+        <w:t>"</w:t>
       </w:r>
       <w:r>
         <w:rPr>
@@ -5991,7 +6418,17 @@
           <w:sz w:val="18"/>
           <w:szCs w:val="18"/>
         </w:rPr>
-        <w:t>Theta (°):</w:t>
+        <w:t>Theta (</w:t>
+      </w:r>
+      <w:proofErr w:type="gramStart"/>
+      <w:r>
+        <w:rPr>
+          <w:rFonts w:ascii="Consolas" w:eastAsia="Times New Roman" w:hAnsi="Consolas"/>
+          <w:color w:val="CCCCCC"/>
+          <w:sz w:val="18"/>
+          <w:szCs w:val="18"/>
+        </w:rPr>
+        <w:t>°):</w:t>
       </w:r>
       <w:r>
         <w:rPr>
@@ -6000,7 +6437,17 @@
           <w:sz w:val="18"/>
           <w:szCs w:val="18"/>
         </w:rPr>
-        <w:t>&lt;/</w:t>
+        <w:t>&lt;</w:t>
+      </w:r>
+      <w:proofErr w:type="gramEnd"/>
+      <w:r>
+        <w:rPr>
+          <w:rFonts w:ascii="Consolas" w:eastAsia="Times New Roman" w:hAnsi="Consolas"/>
+          <w:color w:val="808080"/>
+          <w:sz w:val="18"/>
+          <w:szCs w:val="18"/>
+        </w:rPr>
+        <w:t>/</w:t>
       </w:r>
       <w:r>
         <w:rPr>
@@ -6129,7 +6576,27 @@
           <w:sz w:val="18"/>
           <w:szCs w:val="18"/>
         </w:rPr>
-        <w:t>"thetaSlider"</w:t>
+        <w:t>"</w:t>
+      </w:r>
+      <w:proofErr w:type="spellStart"/>
+      <w:r>
+        <w:rPr>
+          <w:rFonts w:ascii="Consolas" w:eastAsia="Times New Roman" w:hAnsi="Consolas"/>
+          <w:color w:val="CE9178"/>
+          <w:sz w:val="18"/>
+          <w:szCs w:val="18"/>
+        </w:rPr>
+        <w:t>thetaSlider</w:t>
+      </w:r>
+      <w:proofErr w:type="spellEnd"/>
+      <w:r>
+        <w:rPr>
+          <w:rFonts w:ascii="Consolas" w:eastAsia="Times New Roman" w:hAnsi="Consolas"/>
+          <w:color w:val="CE9178"/>
+          <w:sz w:val="18"/>
+          <w:szCs w:val="18"/>
+        </w:rPr>
+        <w:t>"</w:t>
       </w:r>
       <w:r>
         <w:rPr>
@@ -6416,6 +6883,7 @@
         </w:rPr>
         <w:t>&gt;</w:t>
       </w:r>
+      <w:proofErr w:type="gramStart"/>
       <w:r>
         <w:rPr>
           <w:rFonts w:ascii="Consolas" w:eastAsia="Times New Roman" w:hAnsi="Consolas"/>
@@ -6423,7 +6891,37 @@
           <w:sz w:val="18"/>
           <w:szCs w:val="18"/>
         </w:rPr>
-        <w:t>&lt;!-- camera along the xz-plane --&gt;</w:t>
+        <w:t>&lt;!--</w:t>
+      </w:r>
+      <w:proofErr w:type="gramEnd"/>
+      <w:r>
+        <w:rPr>
+          <w:rFonts w:ascii="Consolas" w:eastAsia="Times New Roman" w:hAnsi="Consolas"/>
+          <w:color w:val="6A9955"/>
+          <w:sz w:val="18"/>
+          <w:szCs w:val="18"/>
+        </w:rPr>
+        <w:t xml:space="preserve"> camera along the </w:t>
+      </w:r>
+      <w:proofErr w:type="spellStart"/>
+      <w:r>
+        <w:rPr>
+          <w:rFonts w:ascii="Consolas" w:eastAsia="Times New Roman" w:hAnsi="Consolas"/>
+          <w:color w:val="6A9955"/>
+          <w:sz w:val="18"/>
+          <w:szCs w:val="18"/>
+        </w:rPr>
+        <w:t>xz</w:t>
+      </w:r>
+      <w:proofErr w:type="spellEnd"/>
+      <w:r>
+        <w:rPr>
+          <w:rFonts w:ascii="Consolas" w:eastAsia="Times New Roman" w:hAnsi="Consolas"/>
+          <w:color w:val="6A9955"/>
+          <w:sz w:val="18"/>
+          <w:szCs w:val="18"/>
+        </w:rPr>
+        <w:t>-plane --&gt;</w:t>
       </w:r>
     </w:p>
     <w:p>
@@ -6498,7 +6996,27 @@
           <w:sz w:val="18"/>
           <w:szCs w:val="18"/>
         </w:rPr>
-        <w:t>"phiSlider"</w:t>
+        <w:t>"</w:t>
+      </w:r>
+      <w:proofErr w:type="spellStart"/>
+      <w:r>
+        <w:rPr>
+          <w:rFonts w:ascii="Consolas" w:eastAsia="Times New Roman" w:hAnsi="Consolas"/>
+          <w:color w:val="CE9178"/>
+          <w:sz w:val="18"/>
+          <w:szCs w:val="18"/>
+        </w:rPr>
+        <w:t>phiSlider</w:t>
+      </w:r>
+      <w:proofErr w:type="spellEnd"/>
+      <w:r>
+        <w:rPr>
+          <w:rFonts w:ascii="Consolas" w:eastAsia="Times New Roman" w:hAnsi="Consolas"/>
+          <w:color w:val="CE9178"/>
+          <w:sz w:val="18"/>
+          <w:szCs w:val="18"/>
+        </w:rPr>
+        <w:t>"</w:t>
       </w:r>
       <w:r>
         <w:rPr>
@@ -6516,7 +7034,17 @@
           <w:sz w:val="18"/>
           <w:szCs w:val="18"/>
         </w:rPr>
-        <w:t>Phi (°):</w:t>
+        <w:t>Phi (</w:t>
+      </w:r>
+      <w:proofErr w:type="gramStart"/>
+      <w:r>
+        <w:rPr>
+          <w:rFonts w:ascii="Consolas" w:eastAsia="Times New Roman" w:hAnsi="Consolas"/>
+          <w:color w:val="CCCCCC"/>
+          <w:sz w:val="18"/>
+          <w:szCs w:val="18"/>
+        </w:rPr>
+        <w:t>°):</w:t>
       </w:r>
       <w:r>
         <w:rPr>
@@ -6525,7 +7053,17 @@
           <w:sz w:val="18"/>
           <w:szCs w:val="18"/>
         </w:rPr>
-        <w:t>&lt;/</w:t>
+        <w:t>&lt;</w:t>
+      </w:r>
+      <w:proofErr w:type="gramEnd"/>
+      <w:r>
+        <w:rPr>
+          <w:rFonts w:ascii="Consolas" w:eastAsia="Times New Roman" w:hAnsi="Consolas"/>
+          <w:color w:val="808080"/>
+          <w:sz w:val="18"/>
+          <w:szCs w:val="18"/>
+        </w:rPr>
+        <w:t>/</w:t>
       </w:r>
       <w:r>
         <w:rPr>
@@ -6654,7 +7192,27 @@
           <w:sz w:val="18"/>
           <w:szCs w:val="18"/>
         </w:rPr>
-        <w:t>"phiSlider"</w:t>
+        <w:t>"</w:t>
+      </w:r>
+      <w:proofErr w:type="spellStart"/>
+      <w:r>
+        <w:rPr>
+          <w:rFonts w:ascii="Consolas" w:eastAsia="Times New Roman" w:hAnsi="Consolas"/>
+          <w:color w:val="CE9178"/>
+          <w:sz w:val="18"/>
+          <w:szCs w:val="18"/>
+        </w:rPr>
+        <w:t>phiSlider</w:t>
+      </w:r>
+      <w:proofErr w:type="spellEnd"/>
+      <w:r>
+        <w:rPr>
+          <w:rFonts w:ascii="Consolas" w:eastAsia="Times New Roman" w:hAnsi="Consolas"/>
+          <w:color w:val="CE9178"/>
+          <w:sz w:val="18"/>
+          <w:szCs w:val="18"/>
+        </w:rPr>
+        <w:t>"</w:t>
       </w:r>
       <w:r>
         <w:rPr>
@@ -6878,6 +7436,7 @@
         </w:rPr>
         <w:t xml:space="preserve">        </w:t>
       </w:r>
+      <w:proofErr w:type="gramStart"/>
       <w:r>
         <w:rPr>
           <w:rFonts w:ascii="Consolas" w:eastAsia="Times New Roman" w:hAnsi="Consolas"/>
@@ -6885,7 +7444,17 @@
           <w:sz w:val="18"/>
           <w:szCs w:val="18"/>
         </w:rPr>
-        <w:t>&lt;!-- geometry of the sphere --&gt;</w:t>
+        <w:t>&lt;!--</w:t>
+      </w:r>
+      <w:proofErr w:type="gramEnd"/>
+      <w:r>
+        <w:rPr>
+          <w:rFonts w:ascii="Consolas" w:eastAsia="Times New Roman" w:hAnsi="Consolas"/>
+          <w:color w:val="6A9955"/>
+          <w:sz w:val="18"/>
+          <w:szCs w:val="18"/>
+        </w:rPr>
+        <w:t xml:space="preserve"> geometry of the sphere --&gt;</w:t>
       </w:r>
     </w:p>
     <w:p>
@@ -6980,6 +7549,7 @@
         </w:rPr>
         <w:t xml:space="preserve"> </w:t>
       </w:r>
+      <w:proofErr w:type="gramStart"/>
       <w:r>
         <w:rPr>
           <w:rFonts w:ascii="Consolas" w:eastAsia="Times New Roman" w:hAnsi="Consolas"/>
@@ -6987,7 +7557,17 @@
           <w:sz w:val="18"/>
           <w:szCs w:val="18"/>
         </w:rPr>
-        <w:t>&lt;!-- number of subdivisions --&gt;</w:t>
+        <w:t>&lt;!--</w:t>
+      </w:r>
+      <w:proofErr w:type="gramEnd"/>
+      <w:r>
+        <w:rPr>
+          <w:rFonts w:ascii="Consolas" w:eastAsia="Times New Roman" w:hAnsi="Consolas"/>
+          <w:color w:val="6A9955"/>
+          <w:sz w:val="18"/>
+          <w:szCs w:val="18"/>
+        </w:rPr>
+        <w:t xml:space="preserve"> number of subdivisions --&gt;</w:t>
       </w:r>
     </w:p>
     <w:p>
@@ -7062,7 +7642,27 @@
           <w:sz w:val="18"/>
           <w:szCs w:val="18"/>
         </w:rPr>
-        <w:t>"subdivisionSlider"</w:t>
+        <w:t>"</w:t>
+      </w:r>
+      <w:proofErr w:type="spellStart"/>
+      <w:r>
+        <w:rPr>
+          <w:rFonts w:ascii="Consolas" w:eastAsia="Times New Roman" w:hAnsi="Consolas"/>
+          <w:color w:val="CE9178"/>
+          <w:sz w:val="18"/>
+          <w:szCs w:val="18"/>
+        </w:rPr>
+        <w:t>subdivisionSlider</w:t>
+      </w:r>
+      <w:proofErr w:type="spellEnd"/>
+      <w:r>
+        <w:rPr>
+          <w:rFonts w:ascii="Consolas" w:eastAsia="Times New Roman" w:hAnsi="Consolas"/>
+          <w:color w:val="CE9178"/>
+          <w:sz w:val="18"/>
+          <w:szCs w:val="18"/>
+        </w:rPr>
+        <w:t>"</w:t>
       </w:r>
       <w:r>
         <w:rPr>
@@ -7218,7 +7818,27 @@
           <w:sz w:val="18"/>
           <w:szCs w:val="18"/>
         </w:rPr>
-        <w:t>"subdivisionSlider"</w:t>
+        <w:t>"</w:t>
+      </w:r>
+      <w:proofErr w:type="spellStart"/>
+      <w:r>
+        <w:rPr>
+          <w:rFonts w:ascii="Consolas" w:eastAsia="Times New Roman" w:hAnsi="Consolas"/>
+          <w:color w:val="CE9178"/>
+          <w:sz w:val="18"/>
+          <w:szCs w:val="18"/>
+        </w:rPr>
+        <w:t>subdivisionSlider</w:t>
+      </w:r>
+      <w:proofErr w:type="spellEnd"/>
+      <w:r>
+        <w:rPr>
+          <w:rFonts w:ascii="Consolas" w:eastAsia="Times New Roman" w:hAnsi="Consolas"/>
+          <w:color w:val="CE9178"/>
+          <w:sz w:val="18"/>
+          <w:szCs w:val="18"/>
+        </w:rPr>
+        <w:t>"</w:t>
       </w:r>
       <w:r>
         <w:rPr>
@@ -7442,6 +8062,7 @@
         </w:rPr>
         <w:t xml:space="preserve">        </w:t>
       </w:r>
+      <w:proofErr w:type="gramStart"/>
       <w:r>
         <w:rPr>
           <w:rFonts w:ascii="Consolas" w:eastAsia="Times New Roman" w:hAnsi="Consolas"/>
@@ -7449,7 +8070,17 @@
           <w:sz w:val="18"/>
           <w:szCs w:val="18"/>
         </w:rPr>
-        <w:t>&lt;!-- Rotation --&gt;</w:t>
+        <w:t>&lt;!--</w:t>
+      </w:r>
+      <w:proofErr w:type="gramEnd"/>
+      <w:r>
+        <w:rPr>
+          <w:rFonts w:ascii="Consolas" w:eastAsia="Times New Roman" w:hAnsi="Consolas"/>
+          <w:color w:val="6A9955"/>
+          <w:sz w:val="18"/>
+          <w:szCs w:val="18"/>
+        </w:rPr>
+        <w:t xml:space="preserve"> Rotation --&gt;</w:t>
       </w:r>
     </w:p>
     <w:p>
@@ -7535,6 +8166,7 @@
         </w:rPr>
         <w:t>&gt;</w:t>
       </w:r>
+      <w:proofErr w:type="gramStart"/>
       <w:r>
         <w:rPr>
           <w:rFonts w:ascii="Consolas" w:eastAsia="Times New Roman" w:hAnsi="Consolas"/>
@@ -7542,7 +8174,17 @@
           <w:sz w:val="18"/>
           <w:szCs w:val="18"/>
         </w:rPr>
-        <w:t>&lt;!-- Buttons to pause and resume sphere rotation --&gt;</w:t>
+        <w:t>&lt;!--</w:t>
+      </w:r>
+      <w:proofErr w:type="gramEnd"/>
+      <w:r>
+        <w:rPr>
+          <w:rFonts w:ascii="Consolas" w:eastAsia="Times New Roman" w:hAnsi="Consolas"/>
+          <w:color w:val="6A9955"/>
+          <w:sz w:val="18"/>
+          <w:szCs w:val="18"/>
+        </w:rPr>
+        <w:t xml:space="preserve"> Buttons to pause and resume sphere rotation --&gt;</w:t>
       </w:r>
     </w:p>
     <w:p>
@@ -7972,9 +8614,11 @@
       <w:r>
         <w:t>Code Snippet from ‘</w:t>
       </w:r>
+      <w:proofErr w:type="spellStart"/>
       <w:r>
         <w:t>interactiveSphere</w:t>
       </w:r>
+      <w:proofErr w:type="spellEnd"/>
       <w:r>
         <w:t>’ Function Variable Initialization Section</w:t>
       </w:r>
@@ -8093,6 +8737,7 @@
         </w:rPr>
         <w:t xml:space="preserve"> </w:t>
       </w:r>
+      <w:proofErr w:type="spellStart"/>
       <w:r>
         <w:rPr>
           <w:rFonts w:ascii="Consolas" w:eastAsia="Times New Roman" w:hAnsi="Consolas"/>
@@ -8102,6 +8747,7 @@
         </w:rPr>
         <w:t>ambientProducts</w:t>
       </w:r>
+      <w:proofErr w:type="spellEnd"/>
       <w:r>
         <w:rPr>
           <w:rFonts w:ascii="Consolas" w:eastAsia="Times New Roman" w:hAnsi="Consolas"/>
@@ -8177,6 +8823,7 @@
         </w:rPr>
         <w:t xml:space="preserve"> </w:t>
       </w:r>
+      <w:proofErr w:type="spellStart"/>
       <w:r>
         <w:rPr>
           <w:rFonts w:ascii="Consolas" w:eastAsia="Times New Roman" w:hAnsi="Consolas"/>
@@ -8186,6 +8833,7 @@
         </w:rPr>
         <w:t>diffuseProducts</w:t>
       </w:r>
+      <w:proofErr w:type="spellEnd"/>
       <w:r>
         <w:rPr>
           <w:rFonts w:ascii="Consolas" w:eastAsia="Times New Roman" w:hAnsi="Consolas"/>
@@ -8261,6 +8909,7 @@
         </w:rPr>
         <w:t xml:space="preserve"> </w:t>
       </w:r>
+      <w:proofErr w:type="spellStart"/>
       <w:r>
         <w:rPr>
           <w:rFonts w:ascii="Consolas" w:eastAsia="Times New Roman" w:hAnsi="Consolas"/>
@@ -8270,6 +8919,7 @@
         </w:rPr>
         <w:t>specularProducts</w:t>
       </w:r>
+      <w:proofErr w:type="spellEnd"/>
       <w:r>
         <w:rPr>
           <w:rFonts w:ascii="Consolas" w:eastAsia="Times New Roman" w:hAnsi="Consolas"/>
@@ -8387,6 +9037,7 @@
         </w:rPr>
         <w:t xml:space="preserve"> </w:t>
       </w:r>
+      <w:proofErr w:type="spellStart"/>
       <w:r>
         <w:rPr>
           <w:rFonts w:ascii="Consolas" w:eastAsia="Times New Roman" w:hAnsi="Consolas"/>
@@ -8396,6 +9047,7 @@
         </w:rPr>
         <w:t>lightPosition</w:t>
       </w:r>
+      <w:proofErr w:type="spellEnd"/>
       <w:r>
         <w:rPr>
           <w:rFonts w:ascii="Consolas" w:eastAsia="Times New Roman" w:hAnsi="Consolas"/>
@@ -8504,6 +9156,7 @@
         </w:rPr>
         <w:t>0.0</w:t>
       </w:r>
+      <w:proofErr w:type="gramStart"/>
       <w:r>
         <w:rPr>
           <w:rFonts w:ascii="Consolas" w:eastAsia="Times New Roman" w:hAnsi="Consolas"/>
@@ -8520,7 +9173,17 @@
           <w:sz w:val="18"/>
           <w:szCs w:val="18"/>
         </w:rPr>
-        <w:t>// Directional light (w == 0.0)</w:t>
+        <w:t>/</w:t>
+      </w:r>
+      <w:proofErr w:type="gramEnd"/>
+      <w:r>
+        <w:rPr>
+          <w:rFonts w:ascii="Consolas" w:eastAsia="Times New Roman" w:hAnsi="Consolas"/>
+          <w:color w:val="6A9955"/>
+          <w:sz w:val="18"/>
+          <w:szCs w:val="18"/>
+        </w:rPr>
+        <w:t>/ Directional light (w == 0.0)</w:t>
       </w:r>
     </w:p>
     <w:p>
@@ -8561,6 +9224,7 @@
         </w:rPr>
         <w:t xml:space="preserve"> </w:t>
       </w:r>
+      <w:proofErr w:type="spellStart"/>
       <w:r>
         <w:rPr>
           <w:rFonts w:ascii="Consolas" w:eastAsia="Times New Roman" w:hAnsi="Consolas"/>
@@ -8570,6 +9234,7 @@
         </w:rPr>
         <w:t>lightAmbient</w:t>
       </w:r>
+      <w:proofErr w:type="spellEnd"/>
       <w:r>
         <w:rPr>
           <w:rFonts w:ascii="Consolas" w:eastAsia="Times New Roman" w:hAnsi="Consolas"/>
@@ -8678,6 +9343,7 @@
         </w:rPr>
         <w:t>1.0</w:t>
       </w:r>
+      <w:proofErr w:type="gramStart"/>
       <w:r>
         <w:rPr>
           <w:rFonts w:ascii="Consolas" w:eastAsia="Times New Roman" w:hAnsi="Consolas"/>
@@ -8687,6 +9353,7 @@
         </w:rPr>
         <w:t xml:space="preserve">);   </w:t>
       </w:r>
+      <w:proofErr w:type="gramEnd"/>
       <w:r>
         <w:rPr>
           <w:rFonts w:ascii="Consolas" w:eastAsia="Times New Roman" w:hAnsi="Consolas"/>
@@ -8735,6 +9402,7 @@
         </w:rPr>
         <w:t xml:space="preserve"> </w:t>
       </w:r>
+      <w:proofErr w:type="spellStart"/>
       <w:r>
         <w:rPr>
           <w:rFonts w:ascii="Consolas" w:eastAsia="Times New Roman" w:hAnsi="Consolas"/>
@@ -8744,6 +9412,7 @@
         </w:rPr>
         <w:t>lightDiffuse</w:t>
       </w:r>
+      <w:proofErr w:type="spellEnd"/>
       <w:r>
         <w:rPr>
           <w:rFonts w:ascii="Consolas" w:eastAsia="Times New Roman" w:hAnsi="Consolas"/>
@@ -8852,6 +9521,7 @@
         </w:rPr>
         <w:t>1.0</w:t>
       </w:r>
+      <w:proofErr w:type="gramStart"/>
       <w:r>
         <w:rPr>
           <w:rFonts w:ascii="Consolas" w:eastAsia="Times New Roman" w:hAnsi="Consolas"/>
@@ -8861,6 +9531,7 @@
         </w:rPr>
         <w:t xml:space="preserve">);   </w:t>
       </w:r>
+      <w:proofErr w:type="gramEnd"/>
       <w:r>
         <w:rPr>
           <w:rFonts w:ascii="Consolas" w:eastAsia="Times New Roman" w:hAnsi="Consolas"/>
@@ -8909,6 +9580,7 @@
         </w:rPr>
         <w:t xml:space="preserve"> </w:t>
       </w:r>
+      <w:proofErr w:type="spellStart"/>
       <w:r>
         <w:rPr>
           <w:rFonts w:ascii="Consolas" w:eastAsia="Times New Roman" w:hAnsi="Consolas"/>
@@ -8918,6 +9590,7 @@
         </w:rPr>
         <w:t>lightSpecular</w:t>
       </w:r>
+      <w:proofErr w:type="spellEnd"/>
       <w:r>
         <w:rPr>
           <w:rFonts w:ascii="Consolas" w:eastAsia="Times New Roman" w:hAnsi="Consolas"/>
@@ -9026,6 +9699,7 @@
         </w:rPr>
         <w:t>1.0</w:t>
       </w:r>
+      <w:proofErr w:type="gramStart"/>
       <w:r>
         <w:rPr>
           <w:rFonts w:ascii="Consolas" w:eastAsia="Times New Roman" w:hAnsi="Consolas"/>
@@ -9042,7 +9716,17 @@
           <w:sz w:val="18"/>
           <w:szCs w:val="18"/>
         </w:rPr>
-        <w:t>// Specular light color</w:t>
+        <w:t>/</w:t>
+      </w:r>
+      <w:proofErr w:type="gramEnd"/>
+      <w:r>
+        <w:rPr>
+          <w:rFonts w:ascii="Consolas" w:eastAsia="Times New Roman" w:hAnsi="Consolas"/>
+          <w:color w:val="6A9955"/>
+          <w:sz w:val="18"/>
+          <w:szCs w:val="18"/>
+        </w:rPr>
+        <w:t>/ Specular light color</w:t>
       </w:r>
     </w:p>
     <w:p>
@@ -9125,6 +9809,7 @@
         </w:rPr>
         <w:t xml:space="preserve"> </w:t>
       </w:r>
+      <w:proofErr w:type="spellStart"/>
       <w:r>
         <w:rPr>
           <w:rFonts w:ascii="Consolas" w:eastAsia="Times New Roman" w:hAnsi="Consolas"/>
@@ -9134,6 +9819,7 @@
         </w:rPr>
         <w:t>materialShininess</w:t>
       </w:r>
+      <w:proofErr w:type="spellEnd"/>
       <w:r>
         <w:rPr>
           <w:rFonts w:ascii="Consolas" w:eastAsia="Times New Roman" w:hAnsi="Consolas"/>
@@ -9161,6 +9847,7 @@
         </w:rPr>
         <w:t xml:space="preserve"> </w:t>
       </w:r>
+      <w:proofErr w:type="gramStart"/>
       <w:r>
         <w:rPr>
           <w:rFonts w:ascii="Consolas" w:eastAsia="Times New Roman" w:hAnsi="Consolas"/>
@@ -9179,6 +9866,7 @@
         </w:rPr>
         <w:t>;</w:t>
       </w:r>
+      <w:proofErr w:type="gramEnd"/>
     </w:p>
     <w:p>
       <w:pPr>
@@ -9260,6 +9948,7 @@
         </w:rPr>
         <w:t xml:space="preserve"> </w:t>
       </w:r>
+      <w:proofErr w:type="spellStart"/>
       <w:r>
         <w:rPr>
           <w:rFonts w:ascii="Consolas" w:eastAsia="Times New Roman" w:hAnsi="Consolas"/>
@@ -9269,6 +9958,7 @@
         </w:rPr>
         <w:t>materialAmbientArray</w:t>
       </w:r>
+      <w:proofErr w:type="spellEnd"/>
       <w:r>
         <w:rPr>
           <w:rFonts w:ascii="Consolas" w:eastAsia="Times New Roman" w:hAnsi="Consolas"/>
@@ -9398,6 +10088,7 @@
         </w:rPr>
         <w:t>1.0</w:t>
       </w:r>
+      <w:proofErr w:type="gramStart"/>
       <w:r>
         <w:rPr>
           <w:rFonts w:ascii="Consolas" w:eastAsia="Times New Roman" w:hAnsi="Consolas"/>
@@ -9414,7 +10105,17 @@
           <w:sz w:val="18"/>
           <w:szCs w:val="18"/>
         </w:rPr>
-        <w:t>// Blue</w:t>
+        <w:t>/</w:t>
+      </w:r>
+      <w:proofErr w:type="gramEnd"/>
+      <w:r>
+        <w:rPr>
+          <w:rFonts w:ascii="Consolas" w:eastAsia="Times New Roman" w:hAnsi="Consolas"/>
+          <w:color w:val="6A9955"/>
+          <w:sz w:val="18"/>
+          <w:szCs w:val="18"/>
+        </w:rPr>
+        <w:t>/ Blue</w:t>
       </w:r>
     </w:p>
     <w:p>
@@ -9518,6 +10219,7 @@
         </w:rPr>
         <w:t>1.0</w:t>
       </w:r>
+      <w:proofErr w:type="gramStart"/>
       <w:r>
         <w:rPr>
           <w:rFonts w:ascii="Consolas" w:eastAsia="Times New Roman" w:hAnsi="Consolas"/>
@@ -9534,7 +10236,17 @@
           <w:sz w:val="18"/>
           <w:szCs w:val="18"/>
         </w:rPr>
-        <w:t>// Red</w:t>
+        <w:t>/</w:t>
+      </w:r>
+      <w:proofErr w:type="gramEnd"/>
+      <w:r>
+        <w:rPr>
+          <w:rFonts w:ascii="Consolas" w:eastAsia="Times New Roman" w:hAnsi="Consolas"/>
+          <w:color w:val="6A9955"/>
+          <w:sz w:val="18"/>
+          <w:szCs w:val="18"/>
+        </w:rPr>
+        <w:t>/ Red</w:t>
       </w:r>
     </w:p>
     <w:p>
@@ -9638,6 +10350,7 @@
         </w:rPr>
         <w:t>1.0</w:t>
       </w:r>
+      <w:proofErr w:type="gramStart"/>
       <w:r>
         <w:rPr>
           <w:rFonts w:ascii="Consolas" w:eastAsia="Times New Roman" w:hAnsi="Consolas"/>
@@ -9654,7 +10367,17 @@
           <w:sz w:val="18"/>
           <w:szCs w:val="18"/>
         </w:rPr>
-        <w:t>// Green</w:t>
+        <w:t>/</w:t>
+      </w:r>
+      <w:proofErr w:type="gramEnd"/>
+      <w:r>
+        <w:rPr>
+          <w:rFonts w:ascii="Consolas" w:eastAsia="Times New Roman" w:hAnsi="Consolas"/>
+          <w:color w:val="6A9955"/>
+          <w:sz w:val="18"/>
+          <w:szCs w:val="18"/>
+        </w:rPr>
+        <w:t>/ Green</w:t>
       </w:r>
     </w:p>
     <w:p>
@@ -9836,6 +10559,7 @@
         </w:rPr>
         <w:t xml:space="preserve"> </w:t>
       </w:r>
+      <w:proofErr w:type="spellStart"/>
       <w:r>
         <w:rPr>
           <w:rFonts w:ascii="Consolas" w:eastAsia="Times New Roman" w:hAnsi="Consolas"/>
@@ -9845,6 +10569,7 @@
         </w:rPr>
         <w:t>materialDiffuseArray</w:t>
       </w:r>
+      <w:proofErr w:type="spellEnd"/>
       <w:r>
         <w:rPr>
           <w:rFonts w:ascii="Consolas" w:eastAsia="Times New Roman" w:hAnsi="Consolas"/>
@@ -9974,6 +10699,7 @@
         </w:rPr>
         <w:t>1.0</w:t>
       </w:r>
+      <w:proofErr w:type="gramStart"/>
       <w:r>
         <w:rPr>
           <w:rFonts w:ascii="Consolas" w:eastAsia="Times New Roman" w:hAnsi="Consolas"/>
@@ -9990,7 +10716,17 @@
           <w:sz w:val="18"/>
           <w:szCs w:val="18"/>
         </w:rPr>
-        <w:t>// Cyan</w:t>
+        <w:t>/</w:t>
+      </w:r>
+      <w:proofErr w:type="gramEnd"/>
+      <w:r>
+        <w:rPr>
+          <w:rFonts w:ascii="Consolas" w:eastAsia="Times New Roman" w:hAnsi="Consolas"/>
+          <w:color w:val="6A9955"/>
+          <w:sz w:val="18"/>
+          <w:szCs w:val="18"/>
+        </w:rPr>
+        <w:t>/ Cyan</w:t>
       </w:r>
     </w:p>
     <w:p>
@@ -10094,6 +10830,7 @@
         </w:rPr>
         <w:t>1.0</w:t>
       </w:r>
+      <w:proofErr w:type="gramStart"/>
       <w:r>
         <w:rPr>
           <w:rFonts w:ascii="Consolas" w:eastAsia="Times New Roman" w:hAnsi="Consolas"/>
@@ -10110,7 +10847,17 @@
           <w:sz w:val="18"/>
           <w:szCs w:val="18"/>
         </w:rPr>
-        <w:t>// Red</w:t>
+        <w:t>/</w:t>
+      </w:r>
+      <w:proofErr w:type="gramEnd"/>
+      <w:r>
+        <w:rPr>
+          <w:rFonts w:ascii="Consolas" w:eastAsia="Times New Roman" w:hAnsi="Consolas"/>
+          <w:color w:val="6A9955"/>
+          <w:sz w:val="18"/>
+          <w:szCs w:val="18"/>
+        </w:rPr>
+        <w:t>/ Red</w:t>
       </w:r>
     </w:p>
     <w:p>
@@ -10214,6 +10961,7 @@
         </w:rPr>
         <w:t>1.0</w:t>
       </w:r>
+      <w:proofErr w:type="gramStart"/>
       <w:r>
         <w:rPr>
           <w:rFonts w:ascii="Consolas" w:eastAsia="Times New Roman" w:hAnsi="Consolas"/>
@@ -10230,7 +10978,17 @@
           <w:sz w:val="18"/>
           <w:szCs w:val="18"/>
         </w:rPr>
-        <w:t>// Green</w:t>
+        <w:t>/</w:t>
+      </w:r>
+      <w:proofErr w:type="gramEnd"/>
+      <w:r>
+        <w:rPr>
+          <w:rFonts w:ascii="Consolas" w:eastAsia="Times New Roman" w:hAnsi="Consolas"/>
+          <w:color w:val="6A9955"/>
+          <w:sz w:val="18"/>
+          <w:szCs w:val="18"/>
+        </w:rPr>
+        <w:t>/ Green</w:t>
       </w:r>
     </w:p>
     <w:p>
@@ -10412,6 +11170,7 @@
         </w:rPr>
         <w:t xml:space="preserve"> </w:t>
       </w:r>
+      <w:proofErr w:type="spellStart"/>
       <w:r>
         <w:rPr>
           <w:rFonts w:ascii="Consolas" w:eastAsia="Times New Roman" w:hAnsi="Consolas"/>
@@ -10421,6 +11180,7 @@
         </w:rPr>
         <w:t>materialSpecularArray</w:t>
       </w:r>
+      <w:proofErr w:type="spellEnd"/>
       <w:r>
         <w:rPr>
           <w:rFonts w:ascii="Consolas" w:eastAsia="Times New Roman" w:hAnsi="Consolas"/>
@@ -10550,6 +11310,7 @@
         </w:rPr>
         <w:t>1.0</w:t>
       </w:r>
+      <w:proofErr w:type="gramStart"/>
       <w:r>
         <w:rPr>
           <w:rFonts w:ascii="Consolas" w:eastAsia="Times New Roman" w:hAnsi="Consolas"/>
@@ -10566,7 +11327,17 @@
           <w:sz w:val="18"/>
           <w:szCs w:val="18"/>
         </w:rPr>
-        <w:t>// White (for shininess)</w:t>
+        <w:t>/</w:t>
+      </w:r>
+      <w:proofErr w:type="gramEnd"/>
+      <w:r>
+        <w:rPr>
+          <w:rFonts w:ascii="Consolas" w:eastAsia="Times New Roman" w:hAnsi="Consolas"/>
+          <w:color w:val="6A9955"/>
+          <w:sz w:val="18"/>
+          <w:szCs w:val="18"/>
+        </w:rPr>
+        <w:t>/ White (for shininess)</w:t>
       </w:r>
     </w:p>
     <w:p>
@@ -11028,6 +11799,7 @@
         </w:rPr>
         <w:t xml:space="preserve"> </w:t>
       </w:r>
+      <w:proofErr w:type="gramStart"/>
       <w:r>
         <w:rPr>
           <w:rFonts w:ascii="Consolas" w:eastAsia="Times New Roman" w:hAnsi="Consolas"/>
@@ -11046,6 +11818,7 @@
         </w:rPr>
         <w:t>(</w:t>
       </w:r>
+      <w:proofErr w:type="gramEnd"/>
       <w:r>
         <w:rPr>
           <w:rFonts w:ascii="Consolas" w:eastAsia="Times New Roman" w:hAnsi="Consolas"/>
@@ -11205,6 +11978,7 @@
         </w:rPr>
         <w:t xml:space="preserve"> </w:t>
       </w:r>
+      <w:proofErr w:type="gramStart"/>
       <w:r>
         <w:rPr>
           <w:rFonts w:ascii="Consolas" w:eastAsia="Times New Roman" w:hAnsi="Consolas"/>
@@ -11223,6 +11997,7 @@
         </w:rPr>
         <w:t>(</w:t>
       </w:r>
+      <w:proofErr w:type="gramEnd"/>
       <w:r>
         <w:rPr>
           <w:rFonts w:ascii="Consolas" w:eastAsia="Times New Roman" w:hAnsi="Consolas"/>
@@ -11343,6 +12118,7 @@
         </w:rPr>
         <w:t xml:space="preserve"> </w:t>
       </w:r>
+      <w:proofErr w:type="gramStart"/>
       <w:r>
         <w:rPr>
           <w:rFonts w:ascii="Consolas" w:eastAsia="Times New Roman" w:hAnsi="Consolas"/>
@@ -11361,6 +12137,7 @@
         </w:rPr>
         <w:t>(</w:t>
       </w:r>
+      <w:proofErr w:type="gramEnd"/>
       <w:r>
         <w:rPr>
           <w:rFonts w:ascii="Consolas" w:eastAsia="Times New Roman" w:hAnsi="Consolas"/>
@@ -11481,6 +12258,7 @@
         </w:rPr>
         <w:t xml:space="preserve"> </w:t>
       </w:r>
+      <w:proofErr w:type="gramStart"/>
       <w:r>
         <w:rPr>
           <w:rFonts w:ascii="Consolas" w:eastAsia="Times New Roman" w:hAnsi="Consolas"/>
@@ -11499,6 +12277,7 @@
         </w:rPr>
         <w:t>(</w:t>
       </w:r>
+      <w:proofErr w:type="gramEnd"/>
       <w:r>
         <w:rPr>
           <w:rFonts w:ascii="Consolas" w:eastAsia="Times New Roman" w:hAnsi="Consolas"/>
@@ -11620,7 +12399,27 @@
           <w:sz w:val="18"/>
           <w:szCs w:val="18"/>
         </w:rPr>
-        <w:t>// Store normals for each vertex</w:t>
+        <w:t xml:space="preserve">// Store </w:t>
+      </w:r>
+      <w:proofErr w:type="spellStart"/>
+      <w:r>
+        <w:rPr>
+          <w:rFonts w:ascii="Consolas" w:eastAsia="Times New Roman" w:hAnsi="Consolas"/>
+          <w:color w:val="6A9955"/>
+          <w:sz w:val="18"/>
+          <w:szCs w:val="18"/>
+        </w:rPr>
+        <w:t>normals</w:t>
+      </w:r>
+      <w:proofErr w:type="spellEnd"/>
+      <w:r>
+        <w:rPr>
+          <w:rFonts w:ascii="Consolas" w:eastAsia="Times New Roman" w:hAnsi="Consolas"/>
+          <w:color w:val="6A9955"/>
+          <w:sz w:val="18"/>
+          <w:szCs w:val="18"/>
+        </w:rPr>
+        <w:t xml:space="preserve"> for each vertex</w:t>
       </w:r>
     </w:p>
     <w:p>
@@ -11710,7 +12509,47 @@
           <w:sz w:val="18"/>
           <w:szCs w:val="18"/>
         </w:rPr>
-        <w:t xml:space="preserve">// Normals detremine direction of the shape facing a light, it determines how the </w:t>
+        <w:t xml:space="preserve">// </w:t>
+      </w:r>
+      <w:proofErr w:type="spellStart"/>
+      <w:r>
+        <w:rPr>
+          <w:rFonts w:ascii="Consolas" w:eastAsia="Times New Roman" w:hAnsi="Consolas"/>
+          <w:color w:val="6A9955"/>
+          <w:sz w:val="18"/>
+          <w:szCs w:val="18"/>
+        </w:rPr>
+        <w:t>Normals</w:t>
+      </w:r>
+      <w:proofErr w:type="spellEnd"/>
+      <w:r>
+        <w:rPr>
+          <w:rFonts w:ascii="Consolas" w:eastAsia="Times New Roman" w:hAnsi="Consolas"/>
+          <w:color w:val="6A9955"/>
+          <w:sz w:val="18"/>
+          <w:szCs w:val="18"/>
+        </w:rPr>
+        <w:t xml:space="preserve"> </w:t>
+      </w:r>
+      <w:proofErr w:type="spellStart"/>
+      <w:r>
+        <w:rPr>
+          <w:rFonts w:ascii="Consolas" w:eastAsia="Times New Roman" w:hAnsi="Consolas"/>
+          <w:color w:val="6A9955"/>
+          <w:sz w:val="18"/>
+          <w:szCs w:val="18"/>
+        </w:rPr>
+        <w:t>detremine</w:t>
+      </w:r>
+      <w:proofErr w:type="spellEnd"/>
+      <w:r>
+        <w:rPr>
+          <w:rFonts w:ascii="Consolas" w:eastAsia="Times New Roman" w:hAnsi="Consolas"/>
+          <w:color w:val="6A9955"/>
+          <w:sz w:val="18"/>
+          <w:szCs w:val="18"/>
+        </w:rPr>
+        <w:t xml:space="preserve"> direction of the shape facing a light, it determines how the </w:t>
       </w:r>
     </w:p>
     <w:p>
@@ -11763,6 +12602,7 @@
         </w:rPr>
         <w:t xml:space="preserve">        </w:t>
       </w:r>
+      <w:proofErr w:type="spellStart"/>
       <w:r>
         <w:rPr>
           <w:rFonts w:ascii="Consolas" w:eastAsia="Times New Roman" w:hAnsi="Consolas"/>
@@ -11790,6 +12630,7 @@
         </w:rPr>
         <w:t>push</w:t>
       </w:r>
+      <w:proofErr w:type="spellEnd"/>
       <w:r>
         <w:rPr>
           <w:rFonts w:ascii="Consolas" w:eastAsia="Times New Roman" w:hAnsi="Consolas"/>
@@ -11817,6 +12658,7 @@
         </w:rPr>
         <w:t>(</w:t>
       </w:r>
+      <w:proofErr w:type="gramStart"/>
       <w:r>
         <w:rPr>
           <w:rFonts w:ascii="Consolas" w:eastAsia="Times New Roman" w:hAnsi="Consolas"/>
@@ -11835,6 +12677,7 @@
         </w:rPr>
         <w:t>[</w:t>
       </w:r>
+      <w:proofErr w:type="gramEnd"/>
       <w:r>
         <w:rPr>
           <w:rFonts w:ascii="Consolas" w:eastAsia="Times New Roman" w:hAnsi="Consolas"/>
@@ -12033,6 +12876,7 @@
         </w:rPr>
         <w:t xml:space="preserve">        </w:t>
       </w:r>
+      <w:proofErr w:type="spellStart"/>
       <w:r>
         <w:rPr>
           <w:rFonts w:ascii="Consolas" w:eastAsia="Times New Roman" w:hAnsi="Consolas"/>
@@ -12060,6 +12904,7 @@
         </w:rPr>
         <w:t>push</w:t>
       </w:r>
+      <w:proofErr w:type="spellEnd"/>
       <w:r>
         <w:rPr>
           <w:rFonts w:ascii="Consolas" w:eastAsia="Times New Roman" w:hAnsi="Consolas"/>
@@ -12087,6 +12932,7 @@
         </w:rPr>
         <w:t>(</w:t>
       </w:r>
+      <w:proofErr w:type="gramStart"/>
       <w:r>
         <w:rPr>
           <w:rFonts w:ascii="Consolas" w:eastAsia="Times New Roman" w:hAnsi="Consolas"/>
@@ -12105,6 +12951,7 @@
         </w:rPr>
         <w:t>[</w:t>
       </w:r>
+      <w:proofErr w:type="gramEnd"/>
       <w:r>
         <w:rPr>
           <w:rFonts w:ascii="Consolas" w:eastAsia="Times New Roman" w:hAnsi="Consolas"/>
@@ -12303,6 +13150,7 @@
         </w:rPr>
         <w:t xml:space="preserve">        </w:t>
       </w:r>
+      <w:proofErr w:type="spellStart"/>
       <w:r>
         <w:rPr>
           <w:rFonts w:ascii="Consolas" w:eastAsia="Times New Roman" w:hAnsi="Consolas"/>
@@ -12330,6 +13178,7 @@
         </w:rPr>
         <w:t>push</w:t>
       </w:r>
+      <w:proofErr w:type="spellEnd"/>
       <w:r>
         <w:rPr>
           <w:rFonts w:ascii="Consolas" w:eastAsia="Times New Roman" w:hAnsi="Consolas"/>
@@ -12357,6 +13206,7 @@
         </w:rPr>
         <w:t>(</w:t>
       </w:r>
+      <w:proofErr w:type="gramStart"/>
       <w:r>
         <w:rPr>
           <w:rFonts w:ascii="Consolas" w:eastAsia="Times New Roman" w:hAnsi="Consolas"/>
@@ -12375,6 +13225,7 @@
         </w:rPr>
         <w:t>[</w:t>
       </w:r>
+      <w:proofErr w:type="gramEnd"/>
       <w:r>
         <w:rPr>
           <w:rFonts w:ascii="Consolas" w:eastAsia="Times New Roman" w:hAnsi="Consolas"/>
@@ -12603,6 +13454,7 @@
         </w:rPr>
         <w:t xml:space="preserve">        </w:t>
       </w:r>
+      <w:proofErr w:type="spellStart"/>
       <w:r>
         <w:rPr>
           <w:rFonts w:ascii="Consolas" w:eastAsia="Times New Roman" w:hAnsi="Consolas"/>
@@ -12630,6 +13482,7 @@
         </w:rPr>
         <w:t>push</w:t>
       </w:r>
+      <w:proofErr w:type="spellEnd"/>
       <w:r>
         <w:rPr>
           <w:rFonts w:ascii="Consolas" w:eastAsia="Times New Roman" w:hAnsi="Consolas"/>
@@ -12648,6 +13501,7 @@
         </w:rPr>
         <w:t>a</w:t>
       </w:r>
+      <w:proofErr w:type="gramStart"/>
       <w:r>
         <w:rPr>
           <w:rFonts w:ascii="Consolas" w:eastAsia="Times New Roman" w:hAnsi="Consolas"/>
@@ -12657,6 +13511,7 @@
         </w:rPr>
         <w:t>);</w:t>
       </w:r>
+      <w:proofErr w:type="gramEnd"/>
     </w:p>
     <w:p>
       <w:pPr>
@@ -12678,6 +13533,7 @@
         </w:rPr>
         <w:t xml:space="preserve">        </w:t>
       </w:r>
+      <w:proofErr w:type="spellStart"/>
       <w:r>
         <w:rPr>
           <w:rFonts w:ascii="Consolas" w:eastAsia="Times New Roman" w:hAnsi="Consolas"/>
@@ -12705,6 +13561,7 @@
         </w:rPr>
         <w:t>push</w:t>
       </w:r>
+      <w:proofErr w:type="spellEnd"/>
       <w:r>
         <w:rPr>
           <w:rFonts w:ascii="Consolas" w:eastAsia="Times New Roman" w:hAnsi="Consolas"/>
@@ -12723,6 +13580,7 @@
         </w:rPr>
         <w:t>b</w:t>
       </w:r>
+      <w:proofErr w:type="gramStart"/>
       <w:r>
         <w:rPr>
           <w:rFonts w:ascii="Consolas" w:eastAsia="Times New Roman" w:hAnsi="Consolas"/>
@@ -12732,6 +13590,7 @@
         </w:rPr>
         <w:t>);</w:t>
       </w:r>
+      <w:proofErr w:type="gramEnd"/>
     </w:p>
     <w:p>
       <w:pPr>
@@ -12753,6 +13612,7 @@
         </w:rPr>
         <w:t xml:space="preserve">        </w:t>
       </w:r>
+      <w:proofErr w:type="spellStart"/>
       <w:r>
         <w:rPr>
           <w:rFonts w:ascii="Consolas" w:eastAsia="Times New Roman" w:hAnsi="Consolas"/>
@@ -12780,6 +13640,7 @@
         </w:rPr>
         <w:t>push</w:t>
       </w:r>
+      <w:proofErr w:type="spellEnd"/>
       <w:r>
         <w:rPr>
           <w:rFonts w:ascii="Consolas" w:eastAsia="Times New Roman" w:hAnsi="Consolas"/>
@@ -12798,6 +13659,7 @@
         </w:rPr>
         <w:t>c</w:t>
       </w:r>
+      <w:proofErr w:type="gramStart"/>
       <w:r>
         <w:rPr>
           <w:rFonts w:ascii="Consolas" w:eastAsia="Times New Roman" w:hAnsi="Consolas"/>
@@ -12807,6 +13669,7 @@
         </w:rPr>
         <w:t>);</w:t>
       </w:r>
+      <w:proofErr w:type="gramEnd"/>
     </w:p>
     <w:p>
       <w:pPr>
@@ -13008,6 +13871,7 @@
         </w:rPr>
         <w:t xml:space="preserve"> </w:t>
       </w:r>
+      <w:proofErr w:type="spellStart"/>
       <w:r>
         <w:rPr>
           <w:rFonts w:ascii="Consolas" w:eastAsia="Times New Roman" w:hAnsi="Consolas"/>
@@ -13017,6 +13881,7 @@
         </w:rPr>
         <w:t>ambientProduct</w:t>
       </w:r>
+      <w:proofErr w:type="spellEnd"/>
       <w:r>
         <w:rPr>
           <w:rFonts w:ascii="Consolas" w:eastAsia="Times New Roman" w:hAnsi="Consolas"/>
@@ -13044,6 +13909,8 @@
         </w:rPr>
         <w:t xml:space="preserve"> </w:t>
       </w:r>
+      <w:proofErr w:type="spellStart"/>
+      <w:proofErr w:type="gramStart"/>
       <w:r>
         <w:rPr>
           <w:rFonts w:ascii="Consolas" w:eastAsia="Times New Roman" w:hAnsi="Consolas"/>
@@ -13053,6 +13920,7 @@
         </w:rPr>
         <w:t>mult</w:t>
       </w:r>
+      <w:proofErr w:type="spellEnd"/>
       <w:r>
         <w:rPr>
           <w:rFonts w:ascii="Consolas" w:eastAsia="Times New Roman" w:hAnsi="Consolas"/>
@@ -13062,6 +13930,8 @@
         </w:rPr>
         <w:t>(</w:t>
       </w:r>
+      <w:proofErr w:type="spellStart"/>
+      <w:proofErr w:type="gramEnd"/>
       <w:r>
         <w:rPr>
           <w:rFonts w:ascii="Consolas" w:eastAsia="Times New Roman" w:hAnsi="Consolas"/>
@@ -13071,6 +13941,7 @@
         </w:rPr>
         <w:t>lightAmbient</w:t>
       </w:r>
+      <w:proofErr w:type="spellEnd"/>
       <w:r>
         <w:rPr>
           <w:rFonts w:ascii="Consolas" w:eastAsia="Times New Roman" w:hAnsi="Consolas"/>
@@ -13080,6 +13951,7 @@
         </w:rPr>
         <w:t xml:space="preserve">, </w:t>
       </w:r>
+      <w:proofErr w:type="spellStart"/>
       <w:r>
         <w:rPr>
           <w:rFonts w:ascii="Consolas" w:eastAsia="Times New Roman" w:hAnsi="Consolas"/>
@@ -13089,6 +13961,7 @@
         </w:rPr>
         <w:t>materialAmbientArray</w:t>
       </w:r>
+      <w:proofErr w:type="spellEnd"/>
       <w:r>
         <w:rPr>
           <w:rFonts w:ascii="Consolas" w:eastAsia="Times New Roman" w:hAnsi="Consolas"/>
@@ -13098,6 +13971,7 @@
         </w:rPr>
         <w:t>[</w:t>
       </w:r>
+      <w:proofErr w:type="spellStart"/>
       <w:r>
         <w:rPr>
           <w:rFonts w:ascii="Consolas" w:eastAsia="Times New Roman" w:hAnsi="Consolas"/>
@@ -13107,6 +13981,7 @@
         </w:rPr>
         <w:t>colorIndex</w:t>
       </w:r>
+      <w:proofErr w:type="spellEnd"/>
       <w:r>
         <w:rPr>
           <w:rFonts w:ascii="Consolas" w:eastAsia="Times New Roman" w:hAnsi="Consolas"/>
@@ -13155,6 +14030,7 @@
         </w:rPr>
         <w:t xml:space="preserve"> </w:t>
       </w:r>
+      <w:proofErr w:type="spellStart"/>
       <w:r>
         <w:rPr>
           <w:rFonts w:ascii="Consolas" w:eastAsia="Times New Roman" w:hAnsi="Consolas"/>
@@ -13164,6 +14040,7 @@
         </w:rPr>
         <w:t>diffuseProduct</w:t>
       </w:r>
+      <w:proofErr w:type="spellEnd"/>
       <w:r>
         <w:rPr>
           <w:rFonts w:ascii="Consolas" w:eastAsia="Times New Roman" w:hAnsi="Consolas"/>
@@ -13191,6 +14068,8 @@
         </w:rPr>
         <w:t xml:space="preserve"> </w:t>
       </w:r>
+      <w:proofErr w:type="spellStart"/>
+      <w:proofErr w:type="gramStart"/>
       <w:r>
         <w:rPr>
           <w:rFonts w:ascii="Consolas" w:eastAsia="Times New Roman" w:hAnsi="Consolas"/>
@@ -13200,6 +14079,7 @@
         </w:rPr>
         <w:t>mult</w:t>
       </w:r>
+      <w:proofErr w:type="spellEnd"/>
       <w:r>
         <w:rPr>
           <w:rFonts w:ascii="Consolas" w:eastAsia="Times New Roman" w:hAnsi="Consolas"/>
@@ -13209,6 +14089,8 @@
         </w:rPr>
         <w:t>(</w:t>
       </w:r>
+      <w:proofErr w:type="spellStart"/>
+      <w:proofErr w:type="gramEnd"/>
       <w:r>
         <w:rPr>
           <w:rFonts w:ascii="Consolas" w:eastAsia="Times New Roman" w:hAnsi="Consolas"/>
@@ -13218,6 +14100,7 @@
         </w:rPr>
         <w:t>lightDiffuse</w:t>
       </w:r>
+      <w:proofErr w:type="spellEnd"/>
       <w:r>
         <w:rPr>
           <w:rFonts w:ascii="Consolas" w:eastAsia="Times New Roman" w:hAnsi="Consolas"/>
@@ -13227,6 +14110,7 @@
         </w:rPr>
         <w:t xml:space="preserve">, </w:t>
       </w:r>
+      <w:proofErr w:type="spellStart"/>
       <w:r>
         <w:rPr>
           <w:rFonts w:ascii="Consolas" w:eastAsia="Times New Roman" w:hAnsi="Consolas"/>
@@ -13236,6 +14120,7 @@
         </w:rPr>
         <w:t>materialDiffuseArray</w:t>
       </w:r>
+      <w:proofErr w:type="spellEnd"/>
       <w:r>
         <w:rPr>
           <w:rFonts w:ascii="Consolas" w:eastAsia="Times New Roman" w:hAnsi="Consolas"/>
@@ -13245,6 +14130,7 @@
         </w:rPr>
         <w:t>[</w:t>
       </w:r>
+      <w:proofErr w:type="spellStart"/>
       <w:r>
         <w:rPr>
           <w:rFonts w:ascii="Consolas" w:eastAsia="Times New Roman" w:hAnsi="Consolas"/>
@@ -13254,6 +14140,7 @@
         </w:rPr>
         <w:t>colorIndex</w:t>
       </w:r>
+      <w:proofErr w:type="spellEnd"/>
       <w:r>
         <w:rPr>
           <w:rFonts w:ascii="Consolas" w:eastAsia="Times New Roman" w:hAnsi="Consolas"/>
@@ -13302,6 +14189,7 @@
         </w:rPr>
         <w:t xml:space="preserve"> </w:t>
       </w:r>
+      <w:proofErr w:type="spellStart"/>
       <w:r>
         <w:rPr>
           <w:rFonts w:ascii="Consolas" w:eastAsia="Times New Roman" w:hAnsi="Consolas"/>
@@ -13311,6 +14199,7 @@
         </w:rPr>
         <w:t>specularProduct</w:t>
       </w:r>
+      <w:proofErr w:type="spellEnd"/>
       <w:r>
         <w:rPr>
           <w:rFonts w:ascii="Consolas" w:eastAsia="Times New Roman" w:hAnsi="Consolas"/>
@@ -13338,6 +14227,8 @@
         </w:rPr>
         <w:t xml:space="preserve"> </w:t>
       </w:r>
+      <w:proofErr w:type="spellStart"/>
+      <w:proofErr w:type="gramStart"/>
       <w:r>
         <w:rPr>
           <w:rFonts w:ascii="Consolas" w:eastAsia="Times New Roman" w:hAnsi="Consolas"/>
@@ -13347,6 +14238,7 @@
         </w:rPr>
         <w:t>mult</w:t>
       </w:r>
+      <w:proofErr w:type="spellEnd"/>
       <w:r>
         <w:rPr>
           <w:rFonts w:ascii="Consolas" w:eastAsia="Times New Roman" w:hAnsi="Consolas"/>
@@ -13356,6 +14248,8 @@
         </w:rPr>
         <w:t>(</w:t>
       </w:r>
+      <w:proofErr w:type="spellStart"/>
+      <w:proofErr w:type="gramEnd"/>
       <w:r>
         <w:rPr>
           <w:rFonts w:ascii="Consolas" w:eastAsia="Times New Roman" w:hAnsi="Consolas"/>
@@ -13365,6 +14259,7 @@
         </w:rPr>
         <w:t>lightSpecular</w:t>
       </w:r>
+      <w:proofErr w:type="spellEnd"/>
       <w:r>
         <w:rPr>
           <w:rFonts w:ascii="Consolas" w:eastAsia="Times New Roman" w:hAnsi="Consolas"/>
@@ -13374,6 +14269,7 @@
         </w:rPr>
         <w:t xml:space="preserve">, </w:t>
       </w:r>
+      <w:proofErr w:type="spellStart"/>
       <w:r>
         <w:rPr>
           <w:rFonts w:ascii="Consolas" w:eastAsia="Times New Roman" w:hAnsi="Consolas"/>
@@ -13383,6 +14279,7 @@
         </w:rPr>
         <w:t>materialSpecularArray</w:t>
       </w:r>
+      <w:proofErr w:type="spellEnd"/>
       <w:r>
         <w:rPr>
           <w:rFonts w:ascii="Consolas" w:eastAsia="Times New Roman" w:hAnsi="Consolas"/>
@@ -13392,6 +14289,7 @@
         </w:rPr>
         <w:t>[</w:t>
       </w:r>
+      <w:proofErr w:type="spellStart"/>
       <w:r>
         <w:rPr>
           <w:rFonts w:ascii="Consolas" w:eastAsia="Times New Roman" w:hAnsi="Consolas"/>
@@ -13401,6 +14299,7 @@
         </w:rPr>
         <w:t>colorIndex</w:t>
       </w:r>
+      <w:proofErr w:type="spellEnd"/>
       <w:r>
         <w:rPr>
           <w:rFonts w:ascii="Consolas" w:eastAsia="Times New Roman" w:hAnsi="Consolas"/>
@@ -13473,6 +14372,7 @@
         </w:rPr>
         <w:t xml:space="preserve">        </w:t>
       </w:r>
+      <w:proofErr w:type="spellStart"/>
       <w:r>
         <w:rPr>
           <w:rFonts w:ascii="Consolas" w:eastAsia="Times New Roman" w:hAnsi="Consolas"/>
@@ -13500,6 +14400,7 @@
         </w:rPr>
         <w:t>push</w:t>
       </w:r>
+      <w:proofErr w:type="spellEnd"/>
       <w:r>
         <w:rPr>
           <w:rFonts w:ascii="Consolas" w:eastAsia="Times New Roman" w:hAnsi="Consolas"/>
@@ -13509,6 +14410,7 @@
         </w:rPr>
         <w:t>(</w:t>
       </w:r>
+      <w:proofErr w:type="spellStart"/>
       <w:r>
         <w:rPr>
           <w:rFonts w:ascii="Consolas" w:eastAsia="Times New Roman" w:hAnsi="Consolas"/>
@@ -13518,6 +14420,8 @@
         </w:rPr>
         <w:t>ambientProduct</w:t>
       </w:r>
+      <w:proofErr w:type="spellEnd"/>
+      <w:proofErr w:type="gramStart"/>
       <w:r>
         <w:rPr>
           <w:rFonts w:ascii="Consolas" w:eastAsia="Times New Roman" w:hAnsi="Consolas"/>
@@ -13527,6 +14431,7 @@
         </w:rPr>
         <w:t>);</w:t>
       </w:r>
+      <w:proofErr w:type="gramEnd"/>
     </w:p>
     <w:p>
       <w:pPr>
@@ -13548,6 +14453,7 @@
         </w:rPr>
         <w:t xml:space="preserve">        </w:t>
       </w:r>
+      <w:proofErr w:type="spellStart"/>
       <w:r>
         <w:rPr>
           <w:rFonts w:ascii="Consolas" w:eastAsia="Times New Roman" w:hAnsi="Consolas"/>
@@ -13575,6 +14481,7 @@
         </w:rPr>
         <w:t>push</w:t>
       </w:r>
+      <w:proofErr w:type="spellEnd"/>
       <w:r>
         <w:rPr>
           <w:rFonts w:ascii="Consolas" w:eastAsia="Times New Roman" w:hAnsi="Consolas"/>
@@ -13584,6 +14491,7 @@
         </w:rPr>
         <w:t>(</w:t>
       </w:r>
+      <w:proofErr w:type="spellStart"/>
       <w:r>
         <w:rPr>
           <w:rFonts w:ascii="Consolas" w:eastAsia="Times New Roman" w:hAnsi="Consolas"/>
@@ -13593,6 +14501,8 @@
         </w:rPr>
         <w:t>diffuseProduct</w:t>
       </w:r>
+      <w:proofErr w:type="spellEnd"/>
+      <w:proofErr w:type="gramStart"/>
       <w:r>
         <w:rPr>
           <w:rFonts w:ascii="Consolas" w:eastAsia="Times New Roman" w:hAnsi="Consolas"/>
@@ -13602,6 +14512,7 @@
         </w:rPr>
         <w:t>);</w:t>
       </w:r>
+      <w:proofErr w:type="gramEnd"/>
     </w:p>
     <w:p>
       <w:pPr>
@@ -13623,6 +14534,7 @@
         </w:rPr>
         <w:t xml:space="preserve">        </w:t>
       </w:r>
+      <w:proofErr w:type="spellStart"/>
       <w:r>
         <w:rPr>
           <w:rFonts w:ascii="Consolas" w:eastAsia="Times New Roman" w:hAnsi="Consolas"/>
@@ -13650,6 +14562,7 @@
         </w:rPr>
         <w:t>push</w:t>
       </w:r>
+      <w:proofErr w:type="spellEnd"/>
       <w:r>
         <w:rPr>
           <w:rFonts w:ascii="Consolas" w:eastAsia="Times New Roman" w:hAnsi="Consolas"/>
@@ -13659,6 +14572,7 @@
         </w:rPr>
         <w:t>(</w:t>
       </w:r>
+      <w:proofErr w:type="spellStart"/>
       <w:r>
         <w:rPr>
           <w:rFonts w:ascii="Consolas" w:eastAsia="Times New Roman" w:hAnsi="Consolas"/>
@@ -13668,6 +14582,8 @@
         </w:rPr>
         <w:t>specularProduct</w:t>
       </w:r>
+      <w:proofErr w:type="spellEnd"/>
+      <w:proofErr w:type="gramStart"/>
       <w:r>
         <w:rPr>
           <w:rFonts w:ascii="Consolas" w:eastAsia="Times New Roman" w:hAnsi="Consolas"/>
@@ -13677,6 +14593,7 @@
         </w:rPr>
         <w:t>);</w:t>
       </w:r>
+      <w:proofErr w:type="gramEnd"/>
     </w:p>
     <w:p>
       <w:pPr>
@@ -13740,6 +14657,7 @@
         </w:rPr>
         <w:t xml:space="preserve">        </w:t>
       </w:r>
+      <w:proofErr w:type="spellStart"/>
       <w:r>
         <w:rPr>
           <w:rFonts w:ascii="Consolas" w:eastAsia="Times New Roman" w:hAnsi="Consolas"/>
@@ -13749,6 +14667,7 @@
         </w:rPr>
         <w:t>colorIndex</w:t>
       </w:r>
+      <w:proofErr w:type="spellEnd"/>
       <w:r>
         <w:rPr>
           <w:rFonts w:ascii="Consolas" w:eastAsia="Times New Roman" w:hAnsi="Consolas"/>
@@ -13776,6 +14695,7 @@
         </w:rPr>
         <w:t xml:space="preserve"> (</w:t>
       </w:r>
+      <w:proofErr w:type="spellStart"/>
       <w:r>
         <w:rPr>
           <w:rFonts w:ascii="Consolas" w:eastAsia="Times New Roman" w:hAnsi="Consolas"/>
@@ -13785,6 +14705,7 @@
         </w:rPr>
         <w:t>colorIndex</w:t>
       </w:r>
+      <w:proofErr w:type="spellEnd"/>
       <w:r>
         <w:rPr>
           <w:rFonts w:ascii="Consolas" w:eastAsia="Times New Roman" w:hAnsi="Consolas"/>
@@ -13848,6 +14769,7 @@
         </w:rPr>
         <w:t xml:space="preserve"> </w:t>
       </w:r>
+      <w:proofErr w:type="gramStart"/>
       <w:r>
         <w:rPr>
           <w:rFonts w:ascii="Consolas" w:eastAsia="Times New Roman" w:hAnsi="Consolas"/>
@@ -13866,6 +14788,7 @@
         </w:rPr>
         <w:t>;</w:t>
       </w:r>
+      <w:proofErr w:type="gramEnd"/>
     </w:p>
     <w:p>
       <w:pPr>
@@ -13935,6 +14858,7 @@
         </w:rPr>
         <w:t xml:space="preserve"> </w:t>
       </w:r>
+      <w:proofErr w:type="gramStart"/>
       <w:r>
         <w:rPr>
           <w:rFonts w:ascii="Consolas" w:eastAsia="Times New Roman" w:hAnsi="Consolas"/>
@@ -13960,7 +14884,17 @@
           <w:sz w:val="18"/>
           <w:szCs w:val="18"/>
         </w:rPr>
-        <w:t>// Increment the vertex index counter</w:t>
+        <w:t>/</w:t>
+      </w:r>
+      <w:proofErr w:type="gramEnd"/>
+      <w:r>
+        <w:rPr>
+          <w:rFonts w:ascii="Consolas" w:eastAsia="Times New Roman" w:hAnsi="Consolas"/>
+          <w:color w:val="6A9955"/>
+          <w:sz w:val="18"/>
+          <w:szCs w:val="18"/>
+        </w:rPr>
+        <w:t>/ Increment the vertex index counter</w:t>
       </w:r>
     </w:p>
     <w:p>
@@ -14005,9 +14939,11 @@
       <w:r>
         <w:t>‘</w:t>
       </w:r>
+      <w:proofErr w:type="spellStart"/>
       <w:r>
         <w:t>normalsArray</w:t>
       </w:r>
+      <w:proofErr w:type="spellEnd"/>
       <w:r>
         <w:t>’</w:t>
       </w:r>
@@ -14017,11 +14953,24 @@
       <w:r>
         <w:t xml:space="preserve"> </w:t>
       </w:r>
-      <w:r>
-        <w:t xml:space="preserve">normals </w:t>
-      </w:r>
-      <w:r>
-        <w:t xml:space="preserve">represent the direction the triangle is facing and they help to determine </w:t>
+      <w:proofErr w:type="spellStart"/>
+      <w:r>
+        <w:t>normals</w:t>
+      </w:r>
+      <w:proofErr w:type="spellEnd"/>
+      <w:r>
+        <w:t xml:space="preserve"> </w:t>
+      </w:r>
+      <w:r>
+        <w:t xml:space="preserve">represent the direction the triangle is </w:t>
+      </w:r>
+      <w:proofErr w:type="gramStart"/>
+      <w:r>
+        <w:t>facing</w:t>
+      </w:r>
+      <w:proofErr w:type="gramEnd"/>
+      <w:r>
+        <w:t xml:space="preserve"> and they help to determine </w:t>
       </w:r>
       <w:r>
         <w:t xml:space="preserve">how light interacts </w:t>
@@ -14071,9 +15020,11 @@
       <w:r>
         <w:t>‘</w:t>
       </w:r>
+      <w:proofErr w:type="spellStart"/>
       <w:r>
         <w:t>colorIndex</w:t>
       </w:r>
+      <w:proofErr w:type="spellEnd"/>
       <w:r>
         <w:t>’</w:t>
       </w:r>
@@ -14213,6 +15164,7 @@
         </w:rPr>
         <w:t xml:space="preserve"> </w:t>
       </w:r>
+      <w:proofErr w:type="spellStart"/>
       <w:r>
         <w:rPr>
           <w:rFonts w:ascii="Consolas" w:eastAsia="Times New Roman" w:hAnsi="Consolas"/>
@@ -14222,6 +15174,7 @@
         </w:rPr>
         <w:t>uAmbientProduct</w:t>
       </w:r>
+      <w:proofErr w:type="spellEnd"/>
       <w:r>
         <w:rPr>
           <w:rFonts w:ascii="Consolas" w:eastAsia="Times New Roman" w:hAnsi="Consolas"/>
@@ -14231,6 +15184,7 @@
         </w:rPr>
         <w:t xml:space="preserve">, </w:t>
       </w:r>
+      <w:proofErr w:type="spellStart"/>
       <w:r>
         <w:rPr>
           <w:rFonts w:ascii="Consolas" w:eastAsia="Times New Roman" w:hAnsi="Consolas"/>
@@ -14240,6 +15194,7 @@
         </w:rPr>
         <w:t>uDiffuseProduct</w:t>
       </w:r>
+      <w:proofErr w:type="spellEnd"/>
       <w:r>
         <w:rPr>
           <w:rFonts w:ascii="Consolas" w:eastAsia="Times New Roman" w:hAnsi="Consolas"/>
@@ -14249,6 +15204,7 @@
         </w:rPr>
         <w:t xml:space="preserve">, </w:t>
       </w:r>
+      <w:proofErr w:type="spellStart"/>
       <w:r>
         <w:rPr>
           <w:rFonts w:ascii="Consolas" w:eastAsia="Times New Roman" w:hAnsi="Consolas"/>
@@ -14258,6 +15214,7 @@
         </w:rPr>
         <w:t>uSpecularProduct</w:t>
       </w:r>
+      <w:proofErr w:type="spellEnd"/>
       <w:r>
         <w:rPr>
           <w:rFonts w:ascii="Consolas" w:eastAsia="Times New Roman" w:hAnsi="Consolas"/>
@@ -14324,6 +15281,7 @@
         </w:rPr>
         <w:t xml:space="preserve"> </w:t>
       </w:r>
+      <w:proofErr w:type="spellStart"/>
       <w:r>
         <w:rPr>
           <w:rFonts w:ascii="Consolas" w:eastAsia="Times New Roman" w:hAnsi="Consolas"/>
@@ -14333,6 +15291,7 @@
         </w:rPr>
         <w:t>uLightPosition</w:t>
       </w:r>
+      <w:proofErr w:type="spellEnd"/>
       <w:r>
         <w:rPr>
           <w:rFonts w:ascii="Consolas" w:eastAsia="Times New Roman" w:hAnsi="Consolas"/>
@@ -14417,6 +15376,8 @@
         </w:rPr>
         <w:t xml:space="preserve"> </w:t>
       </w:r>
+      <w:proofErr w:type="spellStart"/>
+      <w:proofErr w:type="gramStart"/>
       <w:r>
         <w:rPr>
           <w:rFonts w:ascii="Consolas" w:eastAsia="Times New Roman" w:hAnsi="Consolas"/>
@@ -14426,6 +15387,7 @@
         </w:rPr>
         <w:t>uShininess</w:t>
       </w:r>
+      <w:proofErr w:type="spellEnd"/>
       <w:r>
         <w:rPr>
           <w:rFonts w:ascii="Consolas" w:eastAsia="Times New Roman" w:hAnsi="Consolas"/>
@@ -14433,7 +15395,17 @@
           <w:sz w:val="18"/>
           <w:szCs w:val="18"/>
         </w:rPr>
-        <w:t>;    </w:t>
+        <w:t xml:space="preserve">;   </w:t>
+      </w:r>
+      <w:proofErr w:type="gramEnd"/>
+      <w:r>
+        <w:rPr>
+          <w:rFonts w:ascii="Consolas" w:eastAsia="Times New Roman" w:hAnsi="Consolas"/>
+          <w:color w:val="D4D4D4"/>
+          <w:sz w:val="18"/>
+          <w:szCs w:val="18"/>
+        </w:rPr>
+        <w:t> </w:t>
       </w:r>
       <w:r>
         <w:rPr>
@@ -14492,6 +15464,8 @@
         </w:rPr>
         <w:t xml:space="preserve"> </w:t>
       </w:r>
+      <w:proofErr w:type="spellStart"/>
+      <w:proofErr w:type="gramStart"/>
       <w:r>
         <w:rPr>
           <w:rFonts w:ascii="Consolas" w:eastAsia="Times New Roman" w:hAnsi="Consolas"/>
@@ -14501,6 +15475,7 @@
         </w:rPr>
         <w:t>uNormalMatrix</w:t>
       </w:r>
+      <w:proofErr w:type="spellEnd"/>
       <w:r>
         <w:rPr>
           <w:rFonts w:ascii="Consolas" w:eastAsia="Times New Roman" w:hAnsi="Consolas"/>
@@ -14517,7 +15492,37 @@
           <w:sz w:val="18"/>
           <w:szCs w:val="18"/>
         </w:rPr>
-        <w:t>// Transforms normals to eye space for accurate lighting</w:t>
+        <w:t>/</w:t>
+      </w:r>
+      <w:proofErr w:type="gramEnd"/>
+      <w:r>
+        <w:rPr>
+          <w:rFonts w:ascii="Consolas" w:eastAsia="Times New Roman" w:hAnsi="Consolas"/>
+          <w:color w:val="6A9955"/>
+          <w:sz w:val="18"/>
+          <w:szCs w:val="18"/>
+        </w:rPr>
+        <w:t xml:space="preserve">/ Transforms </w:t>
+      </w:r>
+      <w:proofErr w:type="spellStart"/>
+      <w:r>
+        <w:rPr>
+          <w:rFonts w:ascii="Consolas" w:eastAsia="Times New Roman" w:hAnsi="Consolas"/>
+          <w:color w:val="6A9955"/>
+          <w:sz w:val="18"/>
+          <w:szCs w:val="18"/>
+        </w:rPr>
+        <w:t>normals</w:t>
+      </w:r>
+      <w:proofErr w:type="spellEnd"/>
+      <w:r>
+        <w:rPr>
+          <w:rFonts w:ascii="Consolas" w:eastAsia="Times New Roman" w:hAnsi="Consolas"/>
+          <w:color w:val="6A9955"/>
+          <w:sz w:val="18"/>
+          <w:szCs w:val="18"/>
+        </w:rPr>
+        <w:t xml:space="preserve"> to eye space for accurate lighting</w:t>
       </w:r>
     </w:p>
     <w:p>
@@ -14591,6 +15596,7 @@
         </w:rPr>
         <w:t xml:space="preserve"> </w:t>
       </w:r>
+      <w:proofErr w:type="gramStart"/>
       <w:r>
         <w:rPr>
           <w:rFonts w:ascii="Consolas" w:eastAsia="Times New Roman" w:hAnsi="Consolas"/>
@@ -14607,7 +15613,17 @@
           <w:sz w:val="18"/>
           <w:szCs w:val="18"/>
         </w:rPr>
-        <w:t>() {</w:t>
+        <w:t>(</w:t>
+      </w:r>
+      <w:proofErr w:type="gramEnd"/>
+      <w:r>
+        <w:rPr>
+          <w:rFonts w:ascii="Consolas" w:eastAsia="Times New Roman" w:hAnsi="Consolas"/>
+          <w:color w:val="D4D4D4"/>
+          <w:sz w:val="18"/>
+          <w:szCs w:val="18"/>
+        </w:rPr>
+        <w:t>) {</w:t>
       </w:r>
     </w:p>
     <w:p>
@@ -14726,6 +15742,7 @@
         </w:rPr>
         <w:t xml:space="preserve"> = (</w:t>
       </w:r>
+      <w:proofErr w:type="spellStart"/>
       <w:r>
         <w:rPr>
           <w:rFonts w:ascii="Consolas" w:eastAsia="Times New Roman" w:hAnsi="Consolas"/>
@@ -14735,6 +15752,7 @@
         </w:rPr>
         <w:t>uModelViewMatrix</w:t>
       </w:r>
+      <w:proofErr w:type="spellEnd"/>
       <w:r>
         <w:rPr>
           <w:rFonts w:ascii="Consolas" w:eastAsia="Times New Roman" w:hAnsi="Consolas"/>
@@ -14744,6 +15762,7 @@
         </w:rPr>
         <w:t xml:space="preserve"> * </w:t>
       </w:r>
+      <w:proofErr w:type="spellStart"/>
       <w:r>
         <w:rPr>
           <w:rFonts w:ascii="Consolas" w:eastAsia="Times New Roman" w:hAnsi="Consolas"/>
@@ -14753,6 +15772,8 @@
         </w:rPr>
         <w:t>aPosition</w:t>
       </w:r>
+      <w:proofErr w:type="spellEnd"/>
+      <w:proofErr w:type="gramStart"/>
       <w:r>
         <w:rPr>
           <w:rFonts w:ascii="Consolas" w:eastAsia="Times New Roman" w:hAnsi="Consolas"/>
@@ -14762,6 +15783,7 @@
         </w:rPr>
         <w:t>).</w:t>
       </w:r>
+      <w:proofErr w:type="spellStart"/>
       <w:r>
         <w:rPr>
           <w:rFonts w:ascii="Consolas" w:eastAsia="Times New Roman" w:hAnsi="Consolas"/>
@@ -14771,6 +15793,8 @@
         </w:rPr>
         <w:t>xyz</w:t>
       </w:r>
+      <w:proofErr w:type="spellEnd"/>
+      <w:proofErr w:type="gramEnd"/>
       <w:r>
         <w:rPr>
           <w:rFonts w:ascii="Consolas" w:eastAsia="Times New Roman" w:hAnsi="Consolas"/>
@@ -14859,7 +15883,27 @@
           <w:sz w:val="18"/>
           <w:szCs w:val="18"/>
         </w:rPr>
-        <w:t xml:space="preserve">// If the light is directional (w == 0), use its direction as is; </w:t>
+        <w:t xml:space="preserve">// If the light is directional (w == 0), use its direction as </w:t>
+      </w:r>
+      <w:proofErr w:type="gramStart"/>
+      <w:r>
+        <w:rPr>
+          <w:rFonts w:ascii="Consolas" w:eastAsia="Times New Roman" w:hAnsi="Consolas"/>
+          <w:color w:val="6A9955"/>
+          <w:sz w:val="18"/>
+          <w:szCs w:val="18"/>
+        </w:rPr>
+        <w:t>is;</w:t>
+      </w:r>
+      <w:proofErr w:type="gramEnd"/>
+      <w:r>
+        <w:rPr>
+          <w:rFonts w:ascii="Consolas" w:eastAsia="Times New Roman" w:hAnsi="Consolas"/>
+          <w:color w:val="6A9955"/>
+          <w:sz w:val="18"/>
+          <w:szCs w:val="18"/>
+        </w:rPr>
+        <w:t xml:space="preserve"> </w:t>
       </w:r>
     </w:p>
     <w:p>
@@ -14948,6 +15992,7 @@
         </w:rPr>
         <w:t xml:space="preserve"> = (</w:t>
       </w:r>
+      <w:proofErr w:type="spellStart"/>
       <w:r>
         <w:rPr>
           <w:rFonts w:ascii="Consolas" w:eastAsia="Times New Roman" w:hAnsi="Consolas"/>
@@ -14975,6 +16020,7 @@
         </w:rPr>
         <w:t>w</w:t>
       </w:r>
+      <w:proofErr w:type="spellEnd"/>
       <w:r>
         <w:rPr>
           <w:rFonts w:ascii="Consolas" w:eastAsia="Times New Roman" w:hAnsi="Consolas"/>
@@ -14993,6 +16039,7 @@
         </w:rPr>
         <w:t>0.0</w:t>
       </w:r>
+      <w:proofErr w:type="gramStart"/>
       <w:r>
         <w:rPr>
           <w:rFonts w:ascii="Consolas" w:eastAsia="Times New Roman" w:hAnsi="Consolas"/>
@@ -15000,7 +16047,17 @@
           <w:sz w:val="18"/>
           <w:szCs w:val="18"/>
         </w:rPr>
-        <w:t xml:space="preserve">) ? </w:t>
+        <w:t>) ?</w:t>
+      </w:r>
+      <w:proofErr w:type="gramEnd"/>
+      <w:r>
+        <w:rPr>
+          <w:rFonts w:ascii="Consolas" w:eastAsia="Times New Roman" w:hAnsi="Consolas"/>
+          <w:color w:val="D4D4D4"/>
+          <w:sz w:val="18"/>
+          <w:szCs w:val="18"/>
+        </w:rPr>
+        <w:t xml:space="preserve"> </w:t>
       </w:r>
       <w:r>
         <w:rPr>
@@ -15020,6 +16077,7 @@
         </w:rPr>
         <w:t>(</w:t>
       </w:r>
+      <w:proofErr w:type="spellStart"/>
       <w:r>
         <w:rPr>
           <w:rFonts w:ascii="Consolas" w:eastAsia="Times New Roman" w:hAnsi="Consolas"/>
@@ -15047,6 +16105,7 @@
         </w:rPr>
         <w:t>xyz</w:t>
       </w:r>
+      <w:proofErr w:type="spellEnd"/>
       <w:r>
         <w:rPr>
           <w:rFonts w:ascii="Consolas" w:eastAsia="Times New Roman" w:hAnsi="Consolas"/>
@@ -15077,6 +16136,7 @@
         </w:rPr>
         <w:t xml:space="preserve">                          : </w:t>
       </w:r>
+      <w:proofErr w:type="gramStart"/>
       <w:r>
         <w:rPr>
           <w:rFonts w:ascii="Consolas" w:eastAsia="Times New Roman" w:hAnsi="Consolas"/>
@@ -15095,6 +16155,8 @@
         </w:rPr>
         <w:t>(</w:t>
       </w:r>
+      <w:proofErr w:type="spellStart"/>
+      <w:proofErr w:type="gramEnd"/>
       <w:r>
         <w:rPr>
           <w:rFonts w:ascii="Consolas" w:eastAsia="Times New Roman" w:hAnsi="Consolas"/>
@@ -15122,6 +16184,7 @@
         </w:rPr>
         <w:t>xyz</w:t>
       </w:r>
+      <w:proofErr w:type="spellEnd"/>
       <w:r>
         <w:rPr>
           <w:rFonts w:ascii="Consolas" w:eastAsia="Times New Roman" w:hAnsi="Consolas"/>
@@ -15284,6 +16347,7 @@
         </w:rPr>
         <w:t>pos</w:t>
       </w:r>
+      <w:proofErr w:type="gramStart"/>
       <w:r>
         <w:rPr>
           <w:rFonts w:ascii="Consolas" w:eastAsia="Times New Roman" w:hAnsi="Consolas"/>
@@ -15293,6 +16357,7 @@
         </w:rPr>
         <w:t>);</w:t>
       </w:r>
+      <w:proofErr w:type="gramEnd"/>
     </w:p>
     <w:p>
       <w:pPr>
@@ -15401,6 +16466,7 @@
         </w:rPr>
         <w:t xml:space="preserve"> = </w:t>
       </w:r>
+      <w:proofErr w:type="gramStart"/>
       <w:r>
         <w:rPr>
           <w:rFonts w:ascii="Consolas" w:eastAsia="Times New Roman" w:hAnsi="Consolas"/>
@@ -15419,6 +16485,7 @@
         </w:rPr>
         <w:t>(</w:t>
       </w:r>
+      <w:proofErr w:type="gramEnd"/>
       <w:r>
         <w:rPr>
           <w:rFonts w:ascii="Consolas" w:eastAsia="Times New Roman" w:hAnsi="Consolas"/>
@@ -15554,6 +16621,7 @@
         </w:rPr>
         <w:t xml:space="preserve"> = </w:t>
       </w:r>
+      <w:proofErr w:type="gramStart"/>
       <w:r>
         <w:rPr>
           <w:rFonts w:ascii="Consolas" w:eastAsia="Times New Roman" w:hAnsi="Consolas"/>
@@ -15572,6 +16640,8 @@
         </w:rPr>
         <w:t>(</w:t>
       </w:r>
+      <w:proofErr w:type="spellStart"/>
+      <w:proofErr w:type="gramEnd"/>
       <w:r>
         <w:rPr>
           <w:rFonts w:ascii="Consolas" w:eastAsia="Times New Roman" w:hAnsi="Consolas"/>
@@ -15581,6 +16651,7 @@
         </w:rPr>
         <w:t>uNormalMatrix</w:t>
       </w:r>
+      <w:proofErr w:type="spellEnd"/>
       <w:r>
         <w:rPr>
           <w:rFonts w:ascii="Consolas" w:eastAsia="Times New Roman" w:hAnsi="Consolas"/>
@@ -15590,6 +16661,7 @@
         </w:rPr>
         <w:t xml:space="preserve"> * </w:t>
       </w:r>
+      <w:proofErr w:type="spellStart"/>
       <w:r>
         <w:rPr>
           <w:rFonts w:ascii="Consolas" w:eastAsia="Times New Roman" w:hAnsi="Consolas"/>
@@ -15617,6 +16689,7 @@
         </w:rPr>
         <w:t>xyz</w:t>
       </w:r>
+      <w:proofErr w:type="spellEnd"/>
       <w:r>
         <w:rPr>
           <w:rFonts w:ascii="Consolas" w:eastAsia="Times New Roman" w:hAnsi="Consolas"/>
@@ -15725,6 +16798,8 @@
         </w:rPr>
         <w:t xml:space="preserve"> = </w:t>
       </w:r>
+      <w:proofErr w:type="spellStart"/>
+      <w:proofErr w:type="gramStart"/>
       <w:r>
         <w:rPr>
           <w:rFonts w:ascii="Consolas" w:eastAsia="Times New Roman" w:hAnsi="Consolas"/>
@@ -15734,6 +16809,7 @@
         </w:rPr>
         <w:t>uAmbientProduct</w:t>
       </w:r>
+      <w:proofErr w:type="spellEnd"/>
       <w:r>
         <w:rPr>
           <w:rFonts w:ascii="Consolas" w:eastAsia="Times New Roman" w:hAnsi="Consolas"/>
@@ -15743,6 +16819,7 @@
         </w:rPr>
         <w:t>;</w:t>
       </w:r>
+      <w:proofErr w:type="gramEnd"/>
     </w:p>
     <w:p>
       <w:pPr>
@@ -15824,6 +16901,7 @@
         </w:rPr>
         <w:t xml:space="preserve"> </w:t>
       </w:r>
+      <w:proofErr w:type="spellStart"/>
       <w:r>
         <w:rPr>
           <w:rFonts w:ascii="Consolas" w:eastAsia="Times New Roman" w:hAnsi="Consolas"/>
@@ -15833,6 +16911,7 @@
         </w:rPr>
         <w:t>Kd</w:t>
       </w:r>
+      <w:proofErr w:type="spellEnd"/>
       <w:r>
         <w:rPr>
           <w:rFonts w:ascii="Consolas" w:eastAsia="Times New Roman" w:hAnsi="Consolas"/>
@@ -15842,6 +16921,7 @@
         </w:rPr>
         <w:t xml:space="preserve"> = </w:t>
       </w:r>
+      <w:proofErr w:type="gramStart"/>
       <w:r>
         <w:rPr>
           <w:rFonts w:ascii="Consolas" w:eastAsia="Times New Roman" w:hAnsi="Consolas"/>
@@ -15860,6 +16940,7 @@
         </w:rPr>
         <w:t>(</w:t>
       </w:r>
+      <w:proofErr w:type="gramEnd"/>
       <w:r>
         <w:rPr>
           <w:rFonts w:ascii="Consolas" w:eastAsia="Times New Roman" w:hAnsi="Consolas"/>
@@ -16037,6 +17118,7 @@
         </w:rPr>
         <w:t xml:space="preserve"> = </w:t>
       </w:r>
+      <w:proofErr w:type="spellStart"/>
       <w:r>
         <w:rPr>
           <w:rFonts w:ascii="Consolas" w:eastAsia="Times New Roman" w:hAnsi="Consolas"/>
@@ -16046,6 +17128,7 @@
         </w:rPr>
         <w:t>Kd</w:t>
       </w:r>
+      <w:proofErr w:type="spellEnd"/>
       <w:r>
         <w:rPr>
           <w:rFonts w:ascii="Consolas" w:eastAsia="Times New Roman" w:hAnsi="Consolas"/>
@@ -16055,6 +17138,8 @@
         </w:rPr>
         <w:t xml:space="preserve"> * </w:t>
       </w:r>
+      <w:proofErr w:type="spellStart"/>
+      <w:proofErr w:type="gramStart"/>
       <w:r>
         <w:rPr>
           <w:rFonts w:ascii="Consolas" w:eastAsia="Times New Roman" w:hAnsi="Consolas"/>
@@ -16064,6 +17149,7 @@
         </w:rPr>
         <w:t>uDiffuseProduct</w:t>
       </w:r>
+      <w:proofErr w:type="spellEnd"/>
       <w:r>
         <w:rPr>
           <w:rFonts w:ascii="Consolas" w:eastAsia="Times New Roman" w:hAnsi="Consolas"/>
@@ -16073,6 +17159,7 @@
         </w:rPr>
         <w:t>;</w:t>
       </w:r>
+      <w:proofErr w:type="gramEnd"/>
     </w:p>
     <w:p>
       <w:pPr>
@@ -16172,6 +17259,7 @@
         </w:rPr>
         <w:t xml:space="preserve"> = </w:t>
       </w:r>
+      <w:proofErr w:type="gramStart"/>
       <w:r>
         <w:rPr>
           <w:rFonts w:ascii="Consolas" w:eastAsia="Times New Roman" w:hAnsi="Consolas"/>
@@ -16190,6 +17278,7 @@
         </w:rPr>
         <w:t>(</w:t>
       </w:r>
+      <w:proofErr w:type="gramEnd"/>
       <w:r>
         <w:rPr>
           <w:rFonts w:ascii="Consolas" w:eastAsia="Times New Roman" w:hAnsi="Consolas"/>
@@ -16280,6 +17369,7 @@
         </w:rPr>
         <w:t xml:space="preserve">), </w:t>
       </w:r>
+      <w:proofErr w:type="spellStart"/>
       <w:r>
         <w:rPr>
           <w:rFonts w:ascii="Consolas" w:eastAsia="Times New Roman" w:hAnsi="Consolas"/>
@@ -16289,6 +17379,7 @@
         </w:rPr>
         <w:t>uShininess</w:t>
       </w:r>
+      <w:proofErr w:type="spellEnd"/>
       <w:r>
         <w:rPr>
           <w:rFonts w:ascii="Consolas" w:eastAsia="Times New Roman" w:hAnsi="Consolas"/>
@@ -16412,6 +17503,8 @@
         </w:rPr>
         <w:t xml:space="preserve"> * </w:t>
       </w:r>
+      <w:proofErr w:type="spellStart"/>
+      <w:proofErr w:type="gramStart"/>
       <w:r>
         <w:rPr>
           <w:rFonts w:ascii="Consolas" w:eastAsia="Times New Roman" w:hAnsi="Consolas"/>
@@ -16421,6 +17514,7 @@
         </w:rPr>
         <w:t>uSpecularProduct</w:t>
       </w:r>
+      <w:proofErr w:type="spellEnd"/>
       <w:r>
         <w:rPr>
           <w:rFonts w:ascii="Consolas" w:eastAsia="Times New Roman" w:hAnsi="Consolas"/>
@@ -16430,6 +17524,7 @@
         </w:rPr>
         <w:t>;</w:t>
       </w:r>
+      <w:proofErr w:type="gramEnd"/>
     </w:p>
     <w:p>
       <w:pPr>
@@ -16511,6 +17606,7 @@
         </w:rPr>
         <w:t xml:space="preserve"> (</w:t>
       </w:r>
+      <w:proofErr w:type="gramStart"/>
       <w:r>
         <w:rPr>
           <w:rFonts w:ascii="Consolas" w:eastAsia="Times New Roman" w:hAnsi="Consolas"/>
@@ -16529,6 +17625,7 @@
         </w:rPr>
         <w:t>(</w:t>
       </w:r>
+      <w:proofErr w:type="gramEnd"/>
       <w:r>
         <w:rPr>
           <w:rFonts w:ascii="Consolas" w:eastAsia="Times New Roman" w:hAnsi="Consolas"/>
@@ -16703,6 +17800,7 @@
         </w:rPr>
         <w:t>1.0</w:t>
       </w:r>
+      <w:proofErr w:type="gramStart"/>
       <w:r>
         <w:rPr>
           <w:rFonts w:ascii="Consolas" w:eastAsia="Times New Roman" w:hAnsi="Consolas"/>
@@ -16712,6 +17810,7 @@
         </w:rPr>
         <w:t>);</w:t>
       </w:r>
+      <w:proofErr w:type="gramEnd"/>
     </w:p>
     <w:p>
       <w:pPr>
@@ -16784,6 +17883,7 @@
         </w:rPr>
         <w:t>     </w:t>
       </w:r>
+      <w:proofErr w:type="spellStart"/>
       <w:r>
         <w:rPr>
           <w:rFonts w:ascii="Consolas" w:eastAsia="Times New Roman" w:hAnsi="Consolas"/>
@@ -16793,6 +17893,7 @@
         </w:rPr>
         <w:t>gl_Position</w:t>
       </w:r>
+      <w:proofErr w:type="spellEnd"/>
       <w:r>
         <w:rPr>
           <w:rFonts w:ascii="Consolas" w:eastAsia="Times New Roman" w:hAnsi="Consolas"/>
@@ -16802,6 +17903,7 @@
         </w:rPr>
         <w:t xml:space="preserve"> = </w:t>
       </w:r>
+      <w:proofErr w:type="spellStart"/>
       <w:r>
         <w:rPr>
           <w:rFonts w:ascii="Consolas" w:eastAsia="Times New Roman" w:hAnsi="Consolas"/>
@@ -16811,6 +17913,7 @@
         </w:rPr>
         <w:t>uProjectionMatrix</w:t>
       </w:r>
+      <w:proofErr w:type="spellEnd"/>
       <w:r>
         <w:rPr>
           <w:rFonts w:ascii="Consolas" w:eastAsia="Times New Roman" w:hAnsi="Consolas"/>
@@ -16820,6 +17923,7 @@
         </w:rPr>
         <w:t xml:space="preserve"> * </w:t>
       </w:r>
+      <w:proofErr w:type="spellStart"/>
       <w:r>
         <w:rPr>
           <w:rFonts w:ascii="Consolas" w:eastAsia="Times New Roman" w:hAnsi="Consolas"/>
@@ -16829,6 +17933,7 @@
         </w:rPr>
         <w:t>uModelViewMatrix</w:t>
       </w:r>
+      <w:proofErr w:type="spellEnd"/>
       <w:r>
         <w:rPr>
           <w:rFonts w:ascii="Consolas" w:eastAsia="Times New Roman" w:hAnsi="Consolas"/>
@@ -16838,6 +17943,8 @@
         </w:rPr>
         <w:t xml:space="preserve"> * </w:t>
       </w:r>
+      <w:proofErr w:type="spellStart"/>
+      <w:proofErr w:type="gramStart"/>
       <w:r>
         <w:rPr>
           <w:rFonts w:ascii="Consolas" w:eastAsia="Times New Roman" w:hAnsi="Consolas"/>
@@ -16847,6 +17954,7 @@
         </w:rPr>
         <w:t>aPosition</w:t>
       </w:r>
+      <w:proofErr w:type="spellEnd"/>
       <w:r>
         <w:rPr>
           <w:rFonts w:ascii="Consolas" w:eastAsia="Times New Roman" w:hAnsi="Consolas"/>
@@ -16856,6 +17964,7 @@
         </w:rPr>
         <w:t>;</w:t>
       </w:r>
+      <w:proofErr w:type="gramEnd"/>
     </w:p>
     <w:p>
       <w:pPr>
@@ -16919,6 +18028,7 @@
         </w:rPr>
         <w:t>     </w:t>
       </w:r>
+      <w:proofErr w:type="spellStart"/>
       <w:r>
         <w:rPr>
           <w:rFonts w:ascii="Consolas" w:eastAsia="Times New Roman" w:hAnsi="Consolas"/>
@@ -16928,6 +18038,7 @@
         </w:rPr>
         <w:t>vColor</w:t>
       </w:r>
+      <w:proofErr w:type="spellEnd"/>
       <w:r>
         <w:rPr>
           <w:rFonts w:ascii="Consolas" w:eastAsia="Times New Roman" w:hAnsi="Consolas"/>
@@ -16973,6 +18084,7 @@
         </w:rPr>
         <w:t xml:space="preserve"> + </w:t>
       </w:r>
+      <w:proofErr w:type="gramStart"/>
       <w:r>
         <w:rPr>
           <w:rFonts w:ascii="Consolas" w:eastAsia="Times New Roman" w:hAnsi="Consolas"/>
@@ -16991,6 +18103,7 @@
         </w:rPr>
         <w:t>;</w:t>
       </w:r>
+      <w:proofErr w:type="gramEnd"/>
     </w:p>
     <w:p>
       <w:pPr>
@@ -17012,6 +18125,7 @@
         </w:rPr>
         <w:t>     </w:t>
       </w:r>
+      <w:proofErr w:type="spellStart"/>
       <w:r>
         <w:rPr>
           <w:rFonts w:ascii="Consolas" w:eastAsia="Times New Roman" w:hAnsi="Consolas"/>
@@ -17039,6 +18153,7 @@
         </w:rPr>
         <w:t>a</w:t>
       </w:r>
+      <w:proofErr w:type="spellEnd"/>
       <w:r>
         <w:rPr>
           <w:rFonts w:ascii="Consolas" w:eastAsia="Times New Roman" w:hAnsi="Consolas"/>
@@ -17139,9 +18254,11 @@
       <w:r>
         <w:t>‘</w:t>
       </w:r>
+      <w:proofErr w:type="spellStart"/>
       <w:r>
         <w:t>uNormalMatrix</w:t>
       </w:r>
+      <w:proofErr w:type="spellEnd"/>
       <w:r>
         <w:t>’</w:t>
       </w:r>
@@ -17154,9 +18271,11 @@
       <w:r>
         <w:t>‘</w:t>
       </w:r>
+      <w:proofErr w:type="spellStart"/>
       <w:r>
         <w:t>uLightPosition</w:t>
       </w:r>
+      <w:proofErr w:type="spellEnd"/>
       <w:r>
         <w:t>’</w:t>
       </w:r>
@@ -17178,9 +18297,11 @@
       <w:r>
         <w:t>‘</w:t>
       </w:r>
+      <w:proofErr w:type="spellStart"/>
       <w:r>
         <w:t>uShininess</w:t>
       </w:r>
+      <w:proofErr w:type="spellEnd"/>
       <w:r>
         <w:t>’</w:t>
       </w:r>
@@ -17524,6 +18645,7 @@
         </w:rPr>
         <w:t xml:space="preserve"> </w:t>
       </w:r>
+      <w:proofErr w:type="gramStart"/>
       <w:r>
         <w:rPr>
           <w:rFonts w:ascii="Consolas" w:eastAsia="Times New Roman" w:hAnsi="Consolas"/>
@@ -17542,6 +18664,7 @@
         </w:rPr>
         <w:t>(</w:t>
       </w:r>
+      <w:proofErr w:type="gramEnd"/>
       <w:r>
         <w:rPr>
           <w:rFonts w:ascii="Consolas" w:eastAsia="Times New Roman" w:hAnsi="Consolas"/>
@@ -17683,6 +18806,8 @@
         </w:rPr>
         <w:t xml:space="preserve">    </w:t>
       </w:r>
+      <w:proofErr w:type="spellStart"/>
+      <w:proofErr w:type="gramStart"/>
       <w:r>
         <w:rPr>
           <w:rFonts w:ascii="Consolas" w:eastAsia="Times New Roman" w:hAnsi="Consolas"/>
@@ -17692,6 +18817,7 @@
         </w:rPr>
         <w:t>divideTriangle</w:t>
       </w:r>
+      <w:proofErr w:type="spellEnd"/>
       <w:r>
         <w:rPr>
           <w:rFonts w:ascii="Consolas" w:eastAsia="Times New Roman" w:hAnsi="Consolas"/>
@@ -17701,6 +18827,7 @@
         </w:rPr>
         <w:t>(</w:t>
       </w:r>
+      <w:proofErr w:type="gramEnd"/>
       <w:r>
         <w:rPr>
           <w:rFonts w:ascii="Consolas" w:eastAsia="Times New Roman" w:hAnsi="Consolas"/>
@@ -17845,6 +18972,8 @@
         </w:rPr>
         <w:t xml:space="preserve">    </w:t>
       </w:r>
+      <w:proofErr w:type="spellStart"/>
+      <w:proofErr w:type="gramStart"/>
       <w:r>
         <w:rPr>
           <w:rFonts w:ascii="Consolas" w:eastAsia="Times New Roman" w:hAnsi="Consolas"/>
@@ -17854,6 +18983,7 @@
         </w:rPr>
         <w:t>divideTriangle</w:t>
       </w:r>
+      <w:proofErr w:type="spellEnd"/>
       <w:r>
         <w:rPr>
           <w:rFonts w:ascii="Consolas" w:eastAsia="Times New Roman" w:hAnsi="Consolas"/>
@@ -17863,6 +18993,7 @@
         </w:rPr>
         <w:t>(</w:t>
       </w:r>
+      <w:proofErr w:type="gramEnd"/>
       <w:r>
         <w:rPr>
           <w:rFonts w:ascii="Consolas" w:eastAsia="Times New Roman" w:hAnsi="Consolas"/>
@@ -18007,6 +19138,8 @@
         </w:rPr>
         <w:t xml:space="preserve">    </w:t>
       </w:r>
+      <w:proofErr w:type="spellStart"/>
+      <w:proofErr w:type="gramStart"/>
       <w:r>
         <w:rPr>
           <w:rFonts w:ascii="Consolas" w:eastAsia="Times New Roman" w:hAnsi="Consolas"/>
@@ -18016,6 +19149,7 @@
         </w:rPr>
         <w:t>divideTriangle</w:t>
       </w:r>
+      <w:proofErr w:type="spellEnd"/>
       <w:r>
         <w:rPr>
           <w:rFonts w:ascii="Consolas" w:eastAsia="Times New Roman" w:hAnsi="Consolas"/>
@@ -18025,6 +19159,7 @@
         </w:rPr>
         <w:t>(</w:t>
       </w:r>
+      <w:proofErr w:type="gramEnd"/>
       <w:r>
         <w:rPr>
           <w:rFonts w:ascii="Consolas" w:eastAsia="Times New Roman" w:hAnsi="Consolas"/>
@@ -18169,6 +19304,8 @@
         </w:rPr>
         <w:t xml:space="preserve">    </w:t>
       </w:r>
+      <w:proofErr w:type="spellStart"/>
+      <w:proofErr w:type="gramStart"/>
       <w:r>
         <w:rPr>
           <w:rFonts w:ascii="Consolas" w:eastAsia="Times New Roman" w:hAnsi="Consolas"/>
@@ -18178,6 +19315,7 @@
         </w:rPr>
         <w:t>divideTriangle</w:t>
       </w:r>
+      <w:proofErr w:type="spellEnd"/>
       <w:r>
         <w:rPr>
           <w:rFonts w:ascii="Consolas" w:eastAsia="Times New Roman" w:hAnsi="Consolas"/>
@@ -18187,6 +19325,7 @@
         </w:rPr>
         <w:t>(</w:t>
       </w:r>
+      <w:proofErr w:type="gramEnd"/>
       <w:r>
         <w:rPr>
           <w:rFonts w:ascii="Consolas" w:eastAsia="Times New Roman" w:hAnsi="Consolas"/>
@@ -18400,6 +19539,8 @@
         </w:rPr>
         <w:t xml:space="preserve"> </w:t>
       </w:r>
+      <w:proofErr w:type="spellStart"/>
+      <w:proofErr w:type="gramStart"/>
       <w:r>
         <w:rPr>
           <w:rFonts w:ascii="Consolas" w:eastAsia="Times New Roman" w:hAnsi="Consolas"/>
@@ -18409,6 +19550,7 @@
         </w:rPr>
         <w:t>divideTriangle</w:t>
       </w:r>
+      <w:proofErr w:type="spellEnd"/>
       <w:r>
         <w:rPr>
           <w:rFonts w:ascii="Consolas" w:eastAsia="Times New Roman" w:hAnsi="Consolas"/>
@@ -18418,6 +19560,7 @@
         </w:rPr>
         <w:t>(</w:t>
       </w:r>
+      <w:proofErr w:type="gramEnd"/>
       <w:r>
         <w:rPr>
           <w:rFonts w:ascii="Consolas" w:eastAsia="Times New Roman" w:hAnsi="Consolas"/>
@@ -18745,6 +19888,7 @@
         </w:rPr>
         <w:t xml:space="preserve"> </w:t>
       </w:r>
+      <w:proofErr w:type="gramStart"/>
       <w:r>
         <w:rPr>
           <w:rFonts w:ascii="Consolas" w:eastAsia="Times New Roman" w:hAnsi="Consolas"/>
@@ -18763,6 +19907,7 @@
         </w:rPr>
         <w:t>(</w:t>
       </w:r>
+      <w:proofErr w:type="gramEnd"/>
       <w:r>
         <w:rPr>
           <w:rFonts w:ascii="Consolas" w:eastAsia="Times New Roman" w:hAnsi="Consolas"/>
@@ -18937,6 +20082,7 @@
         </w:rPr>
         <w:t xml:space="preserve"> </w:t>
       </w:r>
+      <w:proofErr w:type="gramStart"/>
       <w:r>
         <w:rPr>
           <w:rFonts w:ascii="Consolas" w:eastAsia="Times New Roman" w:hAnsi="Consolas"/>
@@ -18955,6 +20101,7 @@
         </w:rPr>
         <w:t>(</w:t>
       </w:r>
+      <w:proofErr w:type="gramEnd"/>
       <w:r>
         <w:rPr>
           <w:rFonts w:ascii="Consolas" w:eastAsia="Times New Roman" w:hAnsi="Consolas"/>
@@ -19093,6 +20240,7 @@
         </w:rPr>
         <w:t xml:space="preserve"> </w:t>
       </w:r>
+      <w:proofErr w:type="spellStart"/>
       <w:r>
         <w:rPr>
           <w:rFonts w:ascii="Consolas" w:eastAsia="Times New Roman" w:hAnsi="Consolas"/>
@@ -19102,6 +20250,7 @@
         </w:rPr>
         <w:t>bc</w:t>
       </w:r>
+      <w:proofErr w:type="spellEnd"/>
       <w:r>
         <w:rPr>
           <w:rFonts w:ascii="Consolas" w:eastAsia="Times New Roman" w:hAnsi="Consolas"/>
@@ -19129,6 +20278,7 @@
         </w:rPr>
         <w:t xml:space="preserve"> </w:t>
       </w:r>
+      <w:proofErr w:type="gramStart"/>
       <w:r>
         <w:rPr>
           <w:rFonts w:ascii="Consolas" w:eastAsia="Times New Roman" w:hAnsi="Consolas"/>
@@ -19147,6 +20297,7 @@
         </w:rPr>
         <w:t>(</w:t>
       </w:r>
+      <w:proofErr w:type="gramEnd"/>
       <w:r>
         <w:rPr>
           <w:rFonts w:ascii="Consolas" w:eastAsia="Times New Roman" w:hAnsi="Consolas"/>
@@ -19357,6 +20508,8 @@
         </w:rPr>
         <w:t xml:space="preserve">      </w:t>
       </w:r>
+      <w:proofErr w:type="spellStart"/>
+      <w:proofErr w:type="gramStart"/>
       <w:r>
         <w:rPr>
           <w:rFonts w:ascii="Consolas" w:eastAsia="Times New Roman" w:hAnsi="Consolas"/>
@@ -19366,6 +20519,7 @@
         </w:rPr>
         <w:t>divideTriangle</w:t>
       </w:r>
+      <w:proofErr w:type="spellEnd"/>
       <w:r>
         <w:rPr>
           <w:rFonts w:ascii="Consolas" w:eastAsia="Times New Roman" w:hAnsi="Consolas"/>
@@ -19375,6 +20529,7 @@
         </w:rPr>
         <w:t>(</w:t>
       </w:r>
+      <w:proofErr w:type="gramEnd"/>
       <w:r>
         <w:rPr>
           <w:rFonts w:ascii="Consolas" w:eastAsia="Times New Roman" w:hAnsi="Consolas"/>
@@ -19513,6 +20668,8 @@
         </w:rPr>
         <w:t xml:space="preserve">      </w:t>
       </w:r>
+      <w:proofErr w:type="spellStart"/>
+      <w:proofErr w:type="gramStart"/>
       <w:r>
         <w:rPr>
           <w:rFonts w:ascii="Consolas" w:eastAsia="Times New Roman" w:hAnsi="Consolas"/>
@@ -19522,6 +20679,7 @@
         </w:rPr>
         <w:t>divideTriangle</w:t>
       </w:r>
+      <w:proofErr w:type="spellEnd"/>
       <w:r>
         <w:rPr>
           <w:rFonts w:ascii="Consolas" w:eastAsia="Times New Roman" w:hAnsi="Consolas"/>
@@ -19531,6 +20689,7 @@
         </w:rPr>
         <w:t>(</w:t>
       </w:r>
+      <w:proofErr w:type="gramEnd"/>
       <w:r>
         <w:rPr>
           <w:rFonts w:ascii="Consolas" w:eastAsia="Times New Roman" w:hAnsi="Consolas"/>
@@ -19567,6 +20726,7 @@
         </w:rPr>
         <w:t xml:space="preserve">, </w:t>
       </w:r>
+      <w:proofErr w:type="spellStart"/>
       <w:r>
         <w:rPr>
           <w:rFonts w:ascii="Consolas" w:eastAsia="Times New Roman" w:hAnsi="Consolas"/>
@@ -19576,6 +20736,7 @@
         </w:rPr>
         <w:t>bc</w:t>
       </w:r>
+      <w:proofErr w:type="spellEnd"/>
       <w:r>
         <w:rPr>
           <w:rFonts w:ascii="Consolas" w:eastAsia="Times New Roman" w:hAnsi="Consolas"/>
@@ -19669,6 +20830,8 @@
         </w:rPr>
         <w:t xml:space="preserve">      </w:t>
       </w:r>
+      <w:proofErr w:type="spellStart"/>
+      <w:proofErr w:type="gramStart"/>
       <w:r>
         <w:rPr>
           <w:rFonts w:ascii="Consolas" w:eastAsia="Times New Roman" w:hAnsi="Consolas"/>
@@ -19678,6 +20841,7 @@
         </w:rPr>
         <w:t>divideTriangle</w:t>
       </w:r>
+      <w:proofErr w:type="spellEnd"/>
       <w:r>
         <w:rPr>
           <w:rFonts w:ascii="Consolas" w:eastAsia="Times New Roman" w:hAnsi="Consolas"/>
@@ -19687,6 +20851,8 @@
         </w:rPr>
         <w:t>(</w:t>
       </w:r>
+      <w:proofErr w:type="spellStart"/>
+      <w:proofErr w:type="gramEnd"/>
       <w:r>
         <w:rPr>
           <w:rFonts w:ascii="Consolas" w:eastAsia="Times New Roman" w:hAnsi="Consolas"/>
@@ -19696,6 +20862,7 @@
         </w:rPr>
         <w:t>bc</w:t>
       </w:r>
+      <w:proofErr w:type="spellEnd"/>
       <w:r>
         <w:rPr>
           <w:rFonts w:ascii="Consolas" w:eastAsia="Times New Roman" w:hAnsi="Consolas"/>
@@ -19825,6 +20992,8 @@
         </w:rPr>
         <w:t xml:space="preserve">      </w:t>
       </w:r>
+      <w:proofErr w:type="spellStart"/>
+      <w:proofErr w:type="gramStart"/>
       <w:r>
         <w:rPr>
           <w:rFonts w:ascii="Consolas" w:eastAsia="Times New Roman" w:hAnsi="Consolas"/>
@@ -19834,6 +21003,7 @@
         </w:rPr>
         <w:t>divideTriangle</w:t>
       </w:r>
+      <w:proofErr w:type="spellEnd"/>
       <w:r>
         <w:rPr>
           <w:rFonts w:ascii="Consolas" w:eastAsia="Times New Roman" w:hAnsi="Consolas"/>
@@ -19843,6 +21013,7 @@
         </w:rPr>
         <w:t>(</w:t>
       </w:r>
+      <w:proofErr w:type="gramEnd"/>
       <w:r>
         <w:rPr>
           <w:rFonts w:ascii="Consolas" w:eastAsia="Times New Roman" w:hAnsi="Consolas"/>
@@ -19861,6 +21032,7 @@
         </w:rPr>
         <w:t xml:space="preserve">, </w:t>
       </w:r>
+      <w:proofErr w:type="spellStart"/>
       <w:r>
         <w:rPr>
           <w:rFonts w:ascii="Consolas" w:eastAsia="Times New Roman" w:hAnsi="Consolas"/>
@@ -19870,6 +21042,7 @@
         </w:rPr>
         <w:t>bc</w:t>
       </w:r>
+      <w:proofErr w:type="spellEnd"/>
       <w:r>
         <w:rPr>
           <w:rFonts w:ascii="Consolas" w:eastAsia="Times New Roman" w:hAnsi="Consolas"/>
@@ -20050,6 +21223,7 @@
         </w:rPr>
         <w:t xml:space="preserve">      </w:t>
       </w:r>
+      <w:proofErr w:type="gramStart"/>
       <w:r>
         <w:rPr>
           <w:rFonts w:ascii="Consolas" w:eastAsia="Times New Roman" w:hAnsi="Consolas"/>
@@ -20068,6 +21242,7 @@
         </w:rPr>
         <w:t>(</w:t>
       </w:r>
+      <w:proofErr w:type="gramEnd"/>
       <w:r>
         <w:rPr>
           <w:rFonts w:ascii="Consolas" w:eastAsia="Times New Roman" w:hAnsi="Consolas"/>
@@ -20254,6 +21429,7 @@
         </w:rPr>
         <w:t xml:space="preserve"> </w:t>
       </w:r>
+      <w:proofErr w:type="gramStart"/>
       <w:r>
         <w:rPr>
           <w:rFonts w:ascii="Consolas" w:eastAsia="Times New Roman" w:hAnsi="Consolas"/>
@@ -20272,6 +21448,7 @@
         </w:rPr>
         <w:t>(</w:t>
       </w:r>
+      <w:proofErr w:type="gramEnd"/>
       <w:r>
         <w:rPr>
           <w:rFonts w:ascii="Consolas" w:eastAsia="Times New Roman" w:hAnsi="Consolas"/>
@@ -20377,6 +21554,8 @@
         </w:rPr>
         <w:t xml:space="preserve">    </w:t>
       </w:r>
+      <w:proofErr w:type="spellStart"/>
+      <w:proofErr w:type="gramStart"/>
       <w:r>
         <w:rPr>
           <w:rFonts w:ascii="Consolas" w:eastAsia="Times New Roman" w:hAnsi="Consolas"/>
@@ -20404,6 +21583,8 @@
         </w:rPr>
         <w:t>push</w:t>
       </w:r>
+      <w:proofErr w:type="spellEnd"/>
+      <w:proofErr w:type="gramEnd"/>
       <w:r>
         <w:rPr>
           <w:rFonts w:ascii="Consolas" w:eastAsia="Times New Roman" w:hAnsi="Consolas"/>
@@ -20452,6 +21633,8 @@
         </w:rPr>
         <w:t xml:space="preserve">    </w:t>
       </w:r>
+      <w:proofErr w:type="spellStart"/>
+      <w:proofErr w:type="gramStart"/>
       <w:r>
         <w:rPr>
           <w:rFonts w:ascii="Consolas" w:eastAsia="Times New Roman" w:hAnsi="Consolas"/>
@@ -20479,6 +21662,8 @@
         </w:rPr>
         <w:t>push</w:t>
       </w:r>
+      <w:proofErr w:type="spellEnd"/>
+      <w:proofErr w:type="gramEnd"/>
       <w:r>
         <w:rPr>
           <w:rFonts w:ascii="Consolas" w:eastAsia="Times New Roman" w:hAnsi="Consolas"/>
@@ -20527,6 +21712,8 @@
         </w:rPr>
         <w:t xml:space="preserve">    </w:t>
       </w:r>
+      <w:proofErr w:type="spellStart"/>
+      <w:proofErr w:type="gramStart"/>
       <w:r>
         <w:rPr>
           <w:rFonts w:ascii="Consolas" w:eastAsia="Times New Roman" w:hAnsi="Consolas"/>
@@ -20554,6 +21741,8 @@
         </w:rPr>
         <w:t>push</w:t>
       </w:r>
+      <w:proofErr w:type="spellEnd"/>
+      <w:proofErr w:type="gramEnd"/>
       <w:r>
         <w:rPr>
           <w:rFonts w:ascii="Consolas" w:eastAsia="Times New Roman" w:hAnsi="Consolas"/>
@@ -20823,14 +22012,30 @@
           <w:rFonts w:eastAsia="Times New Roman"/>
           <w:color w:val="343A3F"/>
         </w:rPr>
-        <w:t>, for example ‘</w:t>
-      </w:r>
+        <w:t xml:space="preserve">, for example </w:t>
+      </w:r>
+      <w:proofErr w:type="gramStart"/>
       <w:r>
         <w:rPr>
           <w:rFonts w:eastAsia="Times New Roman"/>
           <w:color w:val="343A3F"/>
         </w:rPr>
-        <w:t xml:space="preserve"> var ab = normalize(mix(a, b, 0.5), true);</w:t>
+        <w:t>‘</w:t>
+      </w:r>
+      <w:r>
+        <w:rPr>
+          <w:rFonts w:eastAsia="Times New Roman"/>
+          <w:color w:val="343A3F"/>
+        </w:rPr>
+        <w:t xml:space="preserve"> var</w:t>
+      </w:r>
+      <w:proofErr w:type="gramEnd"/>
+      <w:r>
+        <w:rPr>
+          <w:rFonts w:eastAsia="Times New Roman"/>
+          <w:color w:val="343A3F"/>
+        </w:rPr>
+        <w:t xml:space="preserve"> ab = normalize(mix(a, b, 0.5), true);</w:t>
       </w:r>
       <w:r>
         <w:rPr>
@@ -21065,6 +22270,7 @@
         </w:rPr>
         <w:t xml:space="preserve">sphere was rotating not the camera. This was </w:t>
       </w:r>
+      <w:proofErr w:type="gramStart"/>
       <w:r>
         <w:rPr>
           <w:rFonts w:eastAsia="Times New Roman"/>
@@ -21077,7 +22283,15 @@
           <w:rFonts w:eastAsia="Times New Roman"/>
           <w:color w:val="343A3F"/>
         </w:rPr>
-        <w:t xml:space="preserve">much easier than the implementation with the fixed lighting. </w:t>
+        <w:t>much</w:t>
+      </w:r>
+      <w:proofErr w:type="gramEnd"/>
+      <w:r>
+        <w:rPr>
+          <w:rFonts w:eastAsia="Times New Roman"/>
+          <w:color w:val="343A3F"/>
+        </w:rPr>
+        <w:t xml:space="preserve"> easier than the implementation with the fixed lighting. </w:t>
       </w:r>
       <w:r>
         <w:rPr>
@@ -21431,8 +22645,8 @@
       </w:pPr>
     </w:p>
     <w:sectPr>
-      <w:headerReference w:type="default" r:id="rId9"/>
-      <w:headerReference w:type="first" r:id="rId10"/>
+      <w:headerReference w:type="default" r:id="rId10"/>
+      <w:headerReference w:type="first" r:id="rId11"/>
       <w:type w:val="continuous"/>
       <w:pgSz w:w="12240" w:h="15840"/>
       <w:pgMar w:top="1440" w:right="1440" w:bottom="1440" w:left="1440" w:header="720" w:footer="720" w:gutter="0"/>

</xml_diff>